<commit_message>
Endversion Lastenheft für Diplomprojekt
</commit_message>
<xml_diff>
--- a/Lastenheft_TelemetryGatewayMonitoring.docx
+++ b/Lastenheft_TelemetryGatewayMonitoring.docx
@@ -342,6 +342,14 @@
                 <w:lang w:val="de-AT"/>
               </w:rPr>
             </w:pPr>
+            <w:r>
+              <w:rPr>
+                <w:rFonts w:cstheme="minorHAnsi"/>
+                <w:sz w:val="28"/>
+                <w:lang w:val="de-AT"/>
+              </w:rPr>
+              <w:t>David Jovanovic</w:t>
+            </w:r>
           </w:p>
         </w:tc>
         <w:tc>
@@ -359,6 +367,14 @@
                 <w:lang w:val="de-AT"/>
               </w:rPr>
             </w:pPr>
+            <w:r>
+              <w:rPr>
+                <w:rFonts w:cstheme="minorHAnsi"/>
+                <w:sz w:val="28"/>
+                <w:lang w:val="de-AT"/>
+              </w:rPr>
+              <w:t>29.04.2019</w:t>
+            </w:r>
           </w:p>
         </w:tc>
       </w:tr>
@@ -416,7 +432,7 @@
         </w:tc>
         <w:tc>
           <w:tcPr>
-            <w:tcW w:w="2202" w:type="dxa"/>
+            <w:tcW w:w="2160" w:type="dxa"/>
             <w:shd w:val="clear" w:color="auto" w:fill="auto"/>
             <w:vAlign w:val="center"/>
           </w:tcPr>
@@ -466,7 +482,7 @@
         </w:tc>
         <w:tc>
           <w:tcPr>
-            <w:tcW w:w="1399" w:type="dxa"/>
+            <w:tcW w:w="1394" w:type="dxa"/>
             <w:shd w:val="clear" w:color="auto" w:fill="auto"/>
             <w:vAlign w:val="center"/>
           </w:tcPr>
@@ -491,7 +507,7 @@
         </w:tc>
         <w:tc>
           <w:tcPr>
-            <w:tcW w:w="1327" w:type="dxa"/>
+            <w:tcW w:w="1310" w:type="dxa"/>
             <w:shd w:val="clear" w:color="auto" w:fill="auto"/>
             <w:vAlign w:val="center"/>
           </w:tcPr>
@@ -516,7 +532,7 @@
         </w:tc>
         <w:tc>
           <w:tcPr>
-            <w:tcW w:w="2559" w:type="dxa"/>
+            <w:tcW w:w="2623" w:type="dxa"/>
             <w:shd w:val="clear" w:color="auto" w:fill="auto"/>
             <w:vAlign w:val="center"/>
           </w:tcPr>
@@ -566,7 +582,7 @@
         </w:tc>
         <w:tc>
           <w:tcPr>
-            <w:tcW w:w="2202" w:type="dxa"/>
+            <w:tcW w:w="2160" w:type="dxa"/>
             <w:shd w:val="clear" w:color="auto" w:fill="auto"/>
             <w:vAlign w:val="center"/>
           </w:tcPr>
@@ -610,7 +626,7 @@
         </w:tc>
         <w:tc>
           <w:tcPr>
-            <w:tcW w:w="1399" w:type="dxa"/>
+            <w:tcW w:w="1394" w:type="dxa"/>
             <w:shd w:val="clear" w:color="auto" w:fill="auto"/>
             <w:vAlign w:val="center"/>
           </w:tcPr>
@@ -640,7 +656,7 @@
         </w:tc>
         <w:tc>
           <w:tcPr>
-            <w:tcW w:w="1327" w:type="dxa"/>
+            <w:tcW w:w="1310" w:type="dxa"/>
             <w:shd w:val="clear" w:color="auto" w:fill="auto"/>
             <w:vAlign w:val="center"/>
           </w:tcPr>
@@ -672,7 +688,7 @@
         </w:tc>
         <w:tc>
           <w:tcPr>
-            <w:tcW w:w="2559" w:type="dxa"/>
+            <w:tcW w:w="2623" w:type="dxa"/>
             <w:shd w:val="clear" w:color="auto" w:fill="auto"/>
             <w:vAlign w:val="center"/>
           </w:tcPr>
@@ -753,7 +769,7 @@
         </w:tc>
         <w:tc>
           <w:tcPr>
-            <w:tcW w:w="2202" w:type="dxa"/>
+            <w:tcW w:w="2160" w:type="dxa"/>
             <w:shd w:val="clear" w:color="auto" w:fill="auto"/>
             <w:vAlign w:val="center"/>
           </w:tcPr>
@@ -795,7 +811,7 @@
         </w:tc>
         <w:tc>
           <w:tcPr>
-            <w:tcW w:w="1399" w:type="dxa"/>
+            <w:tcW w:w="1394" w:type="dxa"/>
             <w:shd w:val="clear" w:color="auto" w:fill="auto"/>
             <w:vAlign w:val="center"/>
           </w:tcPr>
@@ -816,7 +832,7 @@
         </w:tc>
         <w:tc>
           <w:tcPr>
-            <w:tcW w:w="1327" w:type="dxa"/>
+            <w:tcW w:w="1310" w:type="dxa"/>
             <w:shd w:val="clear" w:color="auto" w:fill="auto"/>
             <w:vAlign w:val="center"/>
           </w:tcPr>
@@ -839,7 +855,7 @@
         </w:tc>
         <w:tc>
           <w:tcPr>
-            <w:tcW w:w="2559" w:type="dxa"/>
+            <w:tcW w:w="2623" w:type="dxa"/>
             <w:shd w:val="clear" w:color="auto" w:fill="auto"/>
             <w:vAlign w:val="center"/>
           </w:tcPr>
@@ -883,7 +899,7 @@
         </w:tc>
         <w:tc>
           <w:tcPr>
-            <w:tcW w:w="2202" w:type="dxa"/>
+            <w:tcW w:w="2160" w:type="dxa"/>
             <w:shd w:val="clear" w:color="auto" w:fill="auto"/>
             <w:vAlign w:val="center"/>
           </w:tcPr>
@@ -929,11 +945,17 @@
                 <w:lang w:val="de-AT"/>
               </w:rPr>
             </w:pPr>
+            <w:r>
+              <w:rPr>
+                <w:lang w:val="de-AT"/>
+              </w:rPr>
+              <w:t>DJ</w:t>
+            </w:r>
           </w:p>
         </w:tc>
         <w:tc>
           <w:tcPr>
-            <w:tcW w:w="1399" w:type="dxa"/>
+            <w:tcW w:w="1394" w:type="dxa"/>
             <w:shd w:val="clear" w:color="auto" w:fill="auto"/>
             <w:vAlign w:val="center"/>
           </w:tcPr>
@@ -954,7 +976,7 @@
         </w:tc>
         <w:tc>
           <w:tcPr>
-            <w:tcW w:w="1327" w:type="dxa"/>
+            <w:tcW w:w="1310" w:type="dxa"/>
             <w:shd w:val="clear" w:color="auto" w:fill="auto"/>
             <w:vAlign w:val="center"/>
           </w:tcPr>
@@ -975,7 +997,7 @@
         </w:tc>
         <w:tc>
           <w:tcPr>
-            <w:tcW w:w="2559" w:type="dxa"/>
+            <w:tcW w:w="2623" w:type="dxa"/>
             <w:shd w:val="clear" w:color="auto" w:fill="auto"/>
             <w:vAlign w:val="center"/>
           </w:tcPr>
@@ -1062,7 +1084,9 @@
             <w:rPr>
               <w:rFonts w:eastAsiaTheme="minorEastAsia"/>
               <w:noProof/>
-              <w:lang w:val="de-AT" w:eastAsia="de-DE"/>
+              <w:sz w:val="22"/>
+              <w:szCs w:val="22"/>
+              <w:lang w:val="de-AT" w:eastAsia="de-AT"/>
             </w:rPr>
           </w:pPr>
           <w:r>
@@ -1074,7 +1098,7 @@
           <w:r>
             <w:fldChar w:fldCharType="separate"/>
           </w:r>
-          <w:hyperlink w:anchor="_Toc7460119" w:history="1">
+          <w:hyperlink w:anchor="_Toc7463974" w:history="1">
             <w:r>
               <w:rPr>
                 <w:rStyle w:val="Hyperlink"/>
@@ -1101,7 +1125,7 @@
                 <w:noProof/>
                 <w:webHidden/>
               </w:rPr>
-              <w:instrText xml:space="preserve"> PAGEREF _Toc7460119 \h </w:instrText>
+              <w:instrText xml:space="preserve"> PAGEREF _Toc7463974 \h </w:instrText>
             </w:r>
             <w:r>
               <w:rPr>
@@ -1141,10 +1165,12 @@
             <w:rPr>
               <w:rFonts w:eastAsiaTheme="minorEastAsia"/>
               <w:noProof/>
-              <w:lang w:val="de-AT" w:eastAsia="de-DE"/>
+              <w:sz w:val="22"/>
+              <w:szCs w:val="22"/>
+              <w:lang w:val="de-AT" w:eastAsia="de-AT"/>
             </w:rPr>
           </w:pPr>
-          <w:hyperlink w:anchor="_Toc7460120" w:history="1">
+          <w:hyperlink w:anchor="_Toc7463975" w:history="1">
             <w:r>
               <w:rPr>
                 <w:rStyle w:val="Hyperlink"/>
@@ -1171,7 +1197,7 @@
                 <w:noProof/>
                 <w:webHidden/>
               </w:rPr>
-              <w:instrText xml:space="preserve"> PAGEREF _Toc7460120 \h </w:instrText>
+              <w:instrText xml:space="preserve"> PAGEREF _Toc7463975 \h </w:instrText>
             </w:r>
             <w:r>
               <w:rPr>
@@ -1211,10 +1237,12 @@
             <w:rPr>
               <w:rFonts w:eastAsiaTheme="minorEastAsia"/>
               <w:noProof/>
-              <w:lang w:val="de-AT" w:eastAsia="de-DE"/>
+              <w:sz w:val="22"/>
+              <w:szCs w:val="22"/>
+              <w:lang w:val="de-AT" w:eastAsia="de-AT"/>
             </w:rPr>
           </w:pPr>
-          <w:hyperlink w:anchor="_Toc7460121" w:history="1">
+          <w:hyperlink w:anchor="_Toc7463976" w:history="1">
             <w:r>
               <w:rPr>
                 <w:rStyle w:val="Hyperlink"/>
@@ -1241,7 +1269,7 @@
                 <w:noProof/>
                 <w:webHidden/>
               </w:rPr>
-              <w:instrText xml:space="preserve"> PAGEREF _Toc7460121 \h </w:instrText>
+              <w:instrText xml:space="preserve"> PAGEREF _Toc7463976 \h </w:instrText>
             </w:r>
             <w:r>
               <w:rPr>
@@ -1281,10 +1309,12 @@
             <w:rPr>
               <w:rFonts w:eastAsiaTheme="minorEastAsia"/>
               <w:noProof/>
-              <w:lang w:val="de-AT" w:eastAsia="de-DE"/>
+              <w:sz w:val="22"/>
+              <w:szCs w:val="22"/>
+              <w:lang w:val="de-AT" w:eastAsia="de-AT"/>
             </w:rPr>
           </w:pPr>
-          <w:hyperlink w:anchor="_Toc7460122" w:history="1">
+          <w:hyperlink w:anchor="_Toc7463977" w:history="1">
             <w:r>
               <w:rPr>
                 <w:rStyle w:val="Hyperlink"/>
@@ -1311,7 +1341,7 @@
                 <w:noProof/>
                 <w:webHidden/>
               </w:rPr>
-              <w:instrText xml:space="preserve"> PAGEREF _Toc7460122 \h </w:instrText>
+              <w:instrText xml:space="preserve"> PAGEREF _Toc7463977 \h </w:instrText>
             </w:r>
             <w:r>
               <w:rPr>
@@ -1351,10 +1381,12 @@
             <w:rPr>
               <w:rFonts w:eastAsiaTheme="minorEastAsia"/>
               <w:noProof/>
-              <w:lang w:val="de-AT" w:eastAsia="de-DE"/>
+              <w:sz w:val="22"/>
+              <w:szCs w:val="22"/>
+              <w:lang w:val="de-AT" w:eastAsia="de-AT"/>
             </w:rPr>
           </w:pPr>
-          <w:hyperlink w:anchor="_Toc7460123" w:history="1">
+          <w:hyperlink w:anchor="_Toc7463978" w:history="1">
             <w:r>
               <w:rPr>
                 <w:rStyle w:val="Hyperlink"/>
@@ -1381,7 +1413,7 @@
                 <w:noProof/>
                 <w:webHidden/>
               </w:rPr>
-              <w:instrText xml:space="preserve"> PAGEREF _Toc7460123 \h </w:instrText>
+              <w:instrText xml:space="preserve"> PAGEREF _Toc7463978 \h </w:instrText>
             </w:r>
             <w:r>
               <w:rPr>
@@ -1421,10 +1453,12 @@
             <w:rPr>
               <w:rFonts w:eastAsiaTheme="minorEastAsia"/>
               <w:noProof/>
-              <w:lang w:val="de-AT" w:eastAsia="de-DE"/>
+              <w:sz w:val="22"/>
+              <w:szCs w:val="22"/>
+              <w:lang w:val="de-AT" w:eastAsia="de-AT"/>
             </w:rPr>
           </w:pPr>
-          <w:hyperlink w:anchor="_Toc7460124" w:history="1">
+          <w:hyperlink w:anchor="_Toc7463979" w:history="1">
             <w:r>
               <w:rPr>
                 <w:rStyle w:val="Hyperlink"/>
@@ -1451,7 +1485,7 @@
                 <w:noProof/>
                 <w:webHidden/>
               </w:rPr>
-              <w:instrText xml:space="preserve"> PAGEREF _Toc7460124 \h </w:instrText>
+              <w:instrText xml:space="preserve"> PAGEREF _Toc7463979 \h </w:instrText>
             </w:r>
             <w:r>
               <w:rPr>
@@ -1491,10 +1525,12 @@
             <w:rPr>
               <w:rFonts w:eastAsiaTheme="minorEastAsia"/>
               <w:noProof/>
-              <w:lang w:val="de-AT" w:eastAsia="de-DE"/>
+              <w:sz w:val="22"/>
+              <w:szCs w:val="22"/>
+              <w:lang w:val="de-AT" w:eastAsia="de-AT"/>
             </w:rPr>
           </w:pPr>
-          <w:hyperlink w:anchor="_Toc7460125" w:history="1">
+          <w:hyperlink w:anchor="_Toc7463980" w:history="1">
             <w:r>
               <w:rPr>
                 <w:rStyle w:val="Hyperlink"/>
@@ -1521,7 +1557,7 @@
                 <w:noProof/>
                 <w:webHidden/>
               </w:rPr>
-              <w:instrText xml:space="preserve"> PAGEREF _Toc7460125 \h </w:instrText>
+              <w:instrText xml:space="preserve"> PAGEREF _Toc7463980 \h </w:instrText>
             </w:r>
             <w:r>
               <w:rPr>
@@ -1561,14 +1597,15 @@
             <w:rPr>
               <w:rFonts w:eastAsiaTheme="minorEastAsia"/>
               <w:noProof/>
-              <w:lang w:val="de-AT" w:eastAsia="de-DE"/>
+              <w:sz w:val="22"/>
+              <w:szCs w:val="22"/>
+              <w:lang w:val="de-AT" w:eastAsia="de-AT"/>
             </w:rPr>
           </w:pPr>
-          <w:hyperlink w:anchor="_Toc7460126" w:history="1">
+          <w:hyperlink w:anchor="_Toc7463981" w:history="1">
             <w:r>
               <w:rPr>
                 <w:rStyle w:val="Hyperlink"/>
-                <w:b/>
                 <w:noProof/>
               </w:rPr>
               <w:t>Phase 1</w:t>
@@ -1592,7 +1629,7 @@
                 <w:noProof/>
                 <w:webHidden/>
               </w:rPr>
-              <w:instrText xml:space="preserve"> PAGEREF _Toc7460126 \h </w:instrText>
+              <w:instrText xml:space="preserve"> PAGEREF _Toc7463981 \h </w:instrText>
             </w:r>
             <w:r>
               <w:rPr>
@@ -1632,14 +1669,15 @@
             <w:rPr>
               <w:rFonts w:eastAsiaTheme="minorEastAsia"/>
               <w:noProof/>
-              <w:lang w:val="de-AT" w:eastAsia="de-DE"/>
+              <w:sz w:val="22"/>
+              <w:szCs w:val="22"/>
+              <w:lang w:val="de-AT" w:eastAsia="de-AT"/>
             </w:rPr>
           </w:pPr>
-          <w:hyperlink w:anchor="_Toc7460127" w:history="1">
+          <w:hyperlink w:anchor="_Toc7463982" w:history="1">
             <w:r>
               <w:rPr>
                 <w:rStyle w:val="Hyperlink"/>
-                <w:b/>
                 <w:noProof/>
               </w:rPr>
               <w:t>Phase 2</w:t>
@@ -1663,7 +1701,7 @@
                 <w:noProof/>
                 <w:webHidden/>
               </w:rPr>
-              <w:instrText xml:space="preserve"> PAGEREF _Toc7460127 \h </w:instrText>
+              <w:instrText xml:space="preserve"> PAGEREF _Toc7463982 \h </w:instrText>
             </w:r>
             <w:r>
               <w:rPr>
@@ -1703,14 +1741,15 @@
             <w:rPr>
               <w:rFonts w:eastAsiaTheme="minorEastAsia"/>
               <w:noProof/>
-              <w:lang w:val="de-AT" w:eastAsia="de-DE"/>
+              <w:sz w:val="22"/>
+              <w:szCs w:val="22"/>
+              <w:lang w:val="de-AT" w:eastAsia="de-AT"/>
             </w:rPr>
           </w:pPr>
-          <w:hyperlink w:anchor="_Toc7460128" w:history="1">
+          <w:hyperlink w:anchor="_Toc7463983" w:history="1">
             <w:r>
               <w:rPr>
                 <w:rStyle w:val="Hyperlink"/>
-                <w:b/>
                 <w:noProof/>
               </w:rPr>
               <w:t>Phase 3</w:t>
@@ -1734,7 +1773,79 @@
                 <w:noProof/>
                 <w:webHidden/>
               </w:rPr>
-              <w:instrText xml:space="preserve"> PAGEREF _Toc7460128 \h </w:instrText>
+              <w:instrText xml:space="preserve"> PAGEREF _Toc7463983 \h </w:instrText>
+            </w:r>
+            <w:r>
+              <w:rPr>
+                <w:noProof/>
+                <w:webHidden/>
+              </w:rPr>
+            </w:r>
+            <w:r>
+              <w:rPr>
+                <w:noProof/>
+                <w:webHidden/>
+              </w:rPr>
+              <w:fldChar w:fldCharType="separate"/>
+            </w:r>
+            <w:r>
+              <w:rPr>
+                <w:noProof/>
+                <w:webHidden/>
+              </w:rPr>
+              <w:t>5</w:t>
+            </w:r>
+            <w:r>
+              <w:rPr>
+                <w:noProof/>
+                <w:webHidden/>
+              </w:rPr>
+              <w:fldChar w:fldCharType="end"/>
+            </w:r>
+          </w:hyperlink>
+        </w:p>
+        <w:p>
+          <w:pPr>
+            <w:pStyle w:val="Verzeichnis3"/>
+            <w:tabs>
+              <w:tab w:val="right" w:leader="dot" w:pos="9016"/>
+            </w:tabs>
+            <w:rPr>
+              <w:rFonts w:eastAsiaTheme="minorEastAsia"/>
+              <w:noProof/>
+              <w:sz w:val="22"/>
+              <w:szCs w:val="22"/>
+              <w:lang w:val="de-AT" w:eastAsia="de-AT"/>
+            </w:rPr>
+          </w:pPr>
+          <w:hyperlink w:anchor="_Toc7463984" w:history="1">
+            <w:r>
+              <w:rPr>
+                <w:rStyle w:val="Hyperlink"/>
+                <w:noProof/>
+              </w:rPr>
+              <w:t>Mindmap mit den Phasen</w:t>
+            </w:r>
+            <w:r>
+              <w:rPr>
+                <w:noProof/>
+                <w:webHidden/>
+              </w:rPr>
+              <w:tab/>
+            </w:r>
+            <w:r>
+              <w:rPr>
+                <w:noProof/>
+                <w:webHidden/>
+              </w:rPr>
+              <w:fldChar w:fldCharType="begin"/>
+            </w:r>
+            <w:r>
+              <w:rPr>
+                <w:noProof/>
+                <w:webHidden/>
+              </w:rPr>
+              <w:instrText xml:space="preserve"> PAGEREF _Toc7463984 \h </w:instrText>
             </w:r>
             <w:r>
               <w:rPr>
@@ -1774,10 +1885,12 @@
             <w:rPr>
               <w:rFonts w:eastAsiaTheme="minorEastAsia"/>
               <w:noProof/>
-              <w:lang w:val="de-AT" w:eastAsia="de-DE"/>
+              <w:sz w:val="22"/>
+              <w:szCs w:val="22"/>
+              <w:lang w:val="de-AT" w:eastAsia="de-AT"/>
             </w:rPr>
           </w:pPr>
-          <w:hyperlink w:anchor="_Toc7460129" w:history="1">
+          <w:hyperlink w:anchor="_Toc7463985" w:history="1">
             <w:r>
               <w:rPr>
                 <w:rStyle w:val="Hyperlink"/>
@@ -1804,7 +1917,7 @@
                 <w:noProof/>
                 <w:webHidden/>
               </w:rPr>
-              <w:instrText xml:space="preserve"> PAGEREF _Toc7460129 \h </w:instrText>
+              <w:instrText xml:space="preserve"> PAGEREF _Toc7463985 \h </w:instrText>
             </w:r>
             <w:r>
               <w:rPr>
@@ -1824,7 +1937,7 @@
                 <w:noProof/>
                 <w:webHidden/>
               </w:rPr>
-              <w:t>5</w:t>
+              <w:t>6</w:t>
             </w:r>
             <w:r>
               <w:rPr>
@@ -1844,10 +1957,12 @@
             <w:rPr>
               <w:rFonts w:eastAsiaTheme="minorEastAsia"/>
               <w:noProof/>
-              <w:lang w:val="de-AT" w:eastAsia="de-DE"/>
+              <w:sz w:val="22"/>
+              <w:szCs w:val="22"/>
+              <w:lang w:val="de-AT" w:eastAsia="de-AT"/>
             </w:rPr>
           </w:pPr>
-          <w:hyperlink w:anchor="_Toc7460130" w:history="1">
+          <w:hyperlink w:anchor="_Toc7463986" w:history="1">
             <w:r>
               <w:rPr>
                 <w:rStyle w:val="Hyperlink"/>
@@ -1874,7 +1989,7 @@
                 <w:noProof/>
                 <w:webHidden/>
               </w:rPr>
-              <w:instrText xml:space="preserve"> PAGEREF _Toc7460130 \h </w:instrText>
+              <w:instrText xml:space="preserve"> PAGEREF _Toc7463986 \h </w:instrText>
             </w:r>
             <w:r>
               <w:rPr>
@@ -1894,7 +2009,7 @@
                 <w:noProof/>
                 <w:webHidden/>
               </w:rPr>
-              <w:t>6</w:t>
+              <w:t>7</w:t>
             </w:r>
             <w:r>
               <w:rPr>
@@ -1914,10 +2029,12 @@
             <w:rPr>
               <w:rFonts w:eastAsiaTheme="minorEastAsia"/>
               <w:noProof/>
-              <w:lang w:val="de-AT" w:eastAsia="de-DE"/>
+              <w:sz w:val="22"/>
+              <w:szCs w:val="22"/>
+              <w:lang w:val="de-AT" w:eastAsia="de-AT"/>
             </w:rPr>
           </w:pPr>
-          <w:hyperlink w:anchor="_Toc7460131" w:history="1">
+          <w:hyperlink w:anchor="_Toc7463987" w:history="1">
             <w:r>
               <w:rPr>
                 <w:rStyle w:val="Hyperlink"/>
@@ -1944,7 +2061,7 @@
                 <w:noProof/>
                 <w:webHidden/>
               </w:rPr>
-              <w:instrText xml:space="preserve"> PAGEREF _Toc7460131 \h </w:instrText>
+              <w:instrText xml:space="preserve"> PAGEREF _Toc7463987 \h </w:instrText>
             </w:r>
             <w:r>
               <w:rPr>
@@ -1964,7 +2081,7 @@
                 <w:noProof/>
                 <w:webHidden/>
               </w:rPr>
-              <w:t>6</w:t>
+              <w:t>7</w:t>
             </w:r>
             <w:r>
               <w:rPr>
@@ -1984,10 +2101,12 @@
             <w:rPr>
               <w:rFonts w:eastAsiaTheme="minorEastAsia"/>
               <w:noProof/>
-              <w:lang w:val="de-AT" w:eastAsia="de-DE"/>
+              <w:sz w:val="22"/>
+              <w:szCs w:val="22"/>
+              <w:lang w:val="de-AT" w:eastAsia="de-AT"/>
             </w:rPr>
           </w:pPr>
-          <w:hyperlink w:anchor="_Toc7460132" w:history="1">
+          <w:hyperlink w:anchor="_Toc7463988" w:history="1">
             <w:r>
               <w:rPr>
                 <w:rStyle w:val="Hyperlink"/>
@@ -2014,7 +2133,7 @@
                 <w:noProof/>
                 <w:webHidden/>
               </w:rPr>
-              <w:instrText xml:space="preserve"> PAGEREF _Toc7460132 \h </w:instrText>
+              <w:instrText xml:space="preserve"> PAGEREF _Toc7463988 \h </w:instrText>
             </w:r>
             <w:r>
               <w:rPr>
@@ -2034,7 +2153,7 @@
                 <w:noProof/>
                 <w:webHidden/>
               </w:rPr>
-              <w:t>6</w:t>
+              <w:t>7</w:t>
             </w:r>
             <w:r>
               <w:rPr>
@@ -2054,10 +2173,12 @@
             <w:rPr>
               <w:rFonts w:eastAsiaTheme="minorEastAsia"/>
               <w:noProof/>
-              <w:lang w:val="de-AT" w:eastAsia="de-DE"/>
+              <w:sz w:val="22"/>
+              <w:szCs w:val="22"/>
+              <w:lang w:val="de-AT" w:eastAsia="de-AT"/>
             </w:rPr>
           </w:pPr>
-          <w:hyperlink w:anchor="_Toc7460133" w:history="1">
+          <w:hyperlink w:anchor="_Toc7463989" w:history="1">
             <w:r>
               <w:rPr>
                 <w:rStyle w:val="Hyperlink"/>
@@ -2084,7 +2205,7 @@
                 <w:noProof/>
                 <w:webHidden/>
               </w:rPr>
-              <w:instrText xml:space="preserve"> PAGEREF _Toc7460133 \h </w:instrText>
+              <w:instrText xml:space="preserve"> PAGEREF _Toc7463989 \h </w:instrText>
             </w:r>
             <w:r>
               <w:rPr>
@@ -2124,16 +2245,18 @@
             <w:rPr>
               <w:rFonts w:eastAsiaTheme="minorEastAsia"/>
               <w:noProof/>
-              <w:lang w:val="de-AT" w:eastAsia="de-DE"/>
+              <w:sz w:val="22"/>
+              <w:szCs w:val="22"/>
+              <w:lang w:val="de-AT" w:eastAsia="de-AT"/>
             </w:rPr>
           </w:pPr>
-          <w:hyperlink w:anchor="_Toc7460134" w:history="1">
+          <w:hyperlink w:anchor="_Toc7463990" w:history="1">
             <w:r>
               <w:rPr>
                 <w:rStyle w:val="Hyperlink"/>
                 <w:noProof/>
               </w:rPr>
-              <w:t>Qualitätsanforderungen</w:t>
+              <w:t>Qualitätsanforderungen (nach ISO 9126)</w:t>
             </w:r>
             <w:r>
               <w:rPr>
@@ -2154,7 +2277,7 @@
                 <w:noProof/>
                 <w:webHidden/>
               </w:rPr>
-              <w:instrText xml:space="preserve"> PAGEREF _Toc7460134 \h </w:instrText>
+              <w:instrText xml:space="preserve"> PAGEREF _Toc7463990 \h </w:instrText>
             </w:r>
             <w:r>
               <w:rPr>
@@ -2174,7 +2297,7 @@
                 <w:noProof/>
                 <w:webHidden/>
               </w:rPr>
-              <w:t>7</w:t>
+              <w:t>8</w:t>
             </w:r>
             <w:r>
               <w:rPr>
@@ -2194,10 +2317,12 @@
             <w:rPr>
               <w:rFonts w:eastAsiaTheme="minorEastAsia"/>
               <w:noProof/>
-              <w:lang w:val="de-AT" w:eastAsia="de-DE"/>
+              <w:sz w:val="22"/>
+              <w:szCs w:val="22"/>
+              <w:lang w:val="de-AT" w:eastAsia="de-AT"/>
             </w:rPr>
           </w:pPr>
-          <w:hyperlink w:anchor="_Toc7460135" w:history="1">
+          <w:hyperlink w:anchor="_Toc7463991" w:history="1">
             <w:r>
               <w:rPr>
                 <w:rStyle w:val="Hyperlink"/>
@@ -2224,7 +2349,7 @@
                 <w:noProof/>
                 <w:webHidden/>
               </w:rPr>
-              <w:instrText xml:space="preserve"> PAGEREF _Toc7460135 \h </w:instrText>
+              <w:instrText xml:space="preserve"> PAGEREF _Toc7463991 \h </w:instrText>
             </w:r>
             <w:r>
               <w:rPr>
@@ -2244,7 +2369,7 @@
                 <w:noProof/>
                 <w:webHidden/>
               </w:rPr>
-              <w:t>7</w:t>
+              <w:t>8</w:t>
             </w:r>
             <w:r>
               <w:rPr>
@@ -2278,14 +2403,17 @@
       <w:pPr>
         <w:pStyle w:val="berschrift1"/>
       </w:pPr>
-      <w:bookmarkStart w:id="0" w:name="_Toc7460119"/>
+      <w:bookmarkStart w:id="0" w:name="_Toc7463974"/>
       <w:r>
         <w:lastRenderedPageBreak/>
         <w:t>Einführung</w:t>
       </w:r>
       <w:bookmarkEnd w:id="0"/>
     </w:p>
-    <w:p/>
+    <w:p>
+      <w:bookmarkStart w:id="1" w:name="_GoBack"/>
+      <w:bookmarkEnd w:id="1"/>
+    </w:p>
     <w:p>
       <w:pPr>
         <w:rPr>
@@ -2358,11 +2486,11 @@
         <w:pStyle w:val="berschrift1"/>
         <w:spacing w:before="120" w:after="120"/>
       </w:pPr>
-      <w:bookmarkStart w:id="1" w:name="_Toc7460120"/>
+      <w:bookmarkStart w:id="2" w:name="_Toc7463975"/>
       <w:r>
         <w:t>Zielbestimmung</w:t>
       </w:r>
-      <w:bookmarkEnd w:id="1"/>
+      <w:bookmarkEnd w:id="2"/>
     </w:p>
     <w:p>
       <w:r>
@@ -2513,11 +2641,11 @@
         <w:pStyle w:val="berschrift1"/>
         <w:spacing w:before="120" w:after="120"/>
       </w:pPr>
-      <w:bookmarkStart w:id="2" w:name="_Toc7460121"/>
+      <w:bookmarkStart w:id="3" w:name="_Toc7463976"/>
       <w:r>
         <w:t>Produkteinsatz</w:t>
       </w:r>
-      <w:bookmarkEnd w:id="2"/>
+      <w:bookmarkEnd w:id="3"/>
     </w:p>
     <w:p>
       <w:r>
@@ -2530,11 +2658,11 @@
         <w:pStyle w:val="berschrift1"/>
         <w:spacing w:before="120" w:after="120"/>
       </w:pPr>
-      <w:bookmarkStart w:id="3" w:name="_Toc7460122"/>
+      <w:bookmarkStart w:id="4" w:name="_Toc7463977"/>
       <w:r>
         <w:t>Zwingende Randbedingungen</w:t>
       </w:r>
-      <w:bookmarkEnd w:id="3"/>
+      <w:bookmarkEnd w:id="4"/>
     </w:p>
     <w:p>
       <w:r>
@@ -2619,7 +2747,7 @@
       <w:pPr>
         <w:pStyle w:val="berschrift1"/>
       </w:pPr>
-      <w:bookmarkStart w:id="4" w:name="_Toc7460123"/>
+      <w:bookmarkStart w:id="5" w:name="_Toc7463978"/>
       <w:r>
         <w:lastRenderedPageBreak/>
         <w:t>Produ</w:t>
@@ -2630,7 +2758,7 @@
       <w:r>
         <w:t>ktionen</w:t>
       </w:r>
-      <w:bookmarkEnd w:id="4"/>
+      <w:bookmarkEnd w:id="5"/>
     </w:p>
     <w:p/>
     <w:p>
@@ -2702,28 +2830,323 @@
       <w:r>
         <w:t>jektablauf garantiert.</w:t>
       </w:r>
+    </w:p>
+    <w:p>
+      <w:pPr>
+        <w:pStyle w:val="berschrift2"/>
+      </w:pPr>
+    </w:p>
+    <w:p>
+      <w:pPr>
+        <w:pStyle w:val="berschrift2"/>
+      </w:pPr>
+      <w:bookmarkStart w:id="6" w:name="_Toc7463979"/>
+      <w:r>
+        <w:t>Benutzerfunktionen</w:t>
+      </w:r>
+      <w:bookmarkEnd w:id="6"/>
+    </w:p>
+    <w:p/>
+    <w:p>
+      <w:pPr>
+        <w:rPr>
+          <w:b/>
+        </w:rPr>
+      </w:pPr>
+      <w:r>
+        <w:rPr>
+          <w:b/>
+        </w:rPr>
+        <w:t>/LF0</w:t>
+      </w:r>
+      <w:r>
+        <w:rPr>
+          <w:b/>
+        </w:rPr>
+        <w:t>1</w:t>
+      </w:r>
+      <w:r>
+        <w:rPr>
+          <w:b/>
+        </w:rPr>
+        <w:t xml:space="preserve">0/ </w:t>
+      </w:r>
+      <w:r>
+        <w:rPr>
+          <w:b/>
+        </w:rPr>
+        <w:t>Benutzer anmelden</w:t>
+      </w:r>
+    </w:p>
+    <w:p>
+      <w:r>
+        <w:t xml:space="preserve">Ist der Benutzer </w:t>
+      </w:r>
+      <w:r>
+        <w:t>bereits in der Datenbank eingetragen</w:t>
+      </w:r>
+      <w:r>
+        <w:t>, so kann er sich auch anmelden. Dies geschieht durch Angabe, der, bei der Registrierung vergebenen, Daten.</w:t>
+      </w:r>
+    </w:p>
+    <w:p/>
+    <w:p>
+      <w:pPr>
+        <w:rPr>
+          <w:b/>
+        </w:rPr>
+      </w:pPr>
+      <w:r>
+        <w:rPr>
+          <w:b/>
+        </w:rPr>
+        <w:t>/LF0</w:t>
+      </w:r>
+      <w:r>
+        <w:rPr>
+          <w:b/>
+        </w:rPr>
+        <w:t>2</w:t>
+      </w:r>
+      <w:r>
+        <w:rPr>
+          <w:b/>
+        </w:rPr>
+        <w:t>0/ Benutzer abmelden</w:t>
+      </w:r>
+    </w:p>
+    <w:p>
+      <w:r>
+        <w:t>Der angemeldete Benutzer kann sich jederzeit vom System abmelden.</w:t>
+      </w:r>
+    </w:p>
+    <w:p/>
+    <w:p>
+      <w:pPr>
+        <w:rPr>
+          <w:b/>
+        </w:rPr>
+      </w:pPr>
+      <w:r>
+        <w:rPr>
+          <w:b/>
+        </w:rPr>
+        <w:t>/LF0</w:t>
+      </w:r>
+      <w:r>
+        <w:rPr>
+          <w:b/>
+        </w:rPr>
+        <w:t>3</w:t>
+      </w:r>
+      <w:r>
+        <w:rPr>
+          <w:b/>
+        </w:rPr>
+        <w:t xml:space="preserve">0/ </w:t>
+      </w:r>
+      <w:r>
+        <w:rPr>
+          <w:b/>
+        </w:rPr>
+        <w:t>Benutzerinformationen bearbeiten</w:t>
+      </w:r>
+    </w:p>
+    <w:p>
+      <w:r>
+        <w:t xml:space="preserve">Ein angemeldeter Benutzer hat die Möglichkeit seine Informationen und Daten auf einer eigenen Unterseite </w:t>
+      </w:r>
+      <w:r>
+        <w:rPr>
+          <w:i/>
+        </w:rPr>
+        <w:t>„Settings</w:t>
+      </w:r>
+      <w:r>
+        <w:rPr>
+          <w:i/>
+        </w:rPr>
+        <w:t>/</w:t>
+      </w:r>
+      <w:r>
+        <w:rPr>
+          <w:i/>
+        </w:rPr>
+        <w:t>Account</w:t>
+      </w:r>
+      <w:r>
+        <w:rPr>
+          <w:i/>
+        </w:rPr>
+        <w:t>“</w:t>
+      </w:r>
       <w:r>
         <w:t xml:space="preserve"> </w:t>
       </w:r>
-    </w:p>
+      <w:r>
+        <w:t>zu bearbeiten</w:t>
+      </w:r>
+      <w:r>
+        <w:t xml:space="preserve">. Die zu bearbeitenden Daten sind </w:t>
+      </w:r>
+      <w:r>
+        <w:t xml:space="preserve">unter Punkt </w:t>
+      </w:r>
+      <w:r>
+        <w:rPr>
+          <w:b/>
+        </w:rPr>
+        <w:t>/</w:t>
+      </w:r>
+      <w:r>
+        <w:rPr>
+          <w:b/>
+        </w:rPr>
+        <w:t>LD013</w:t>
+      </w:r>
+      <w:r>
+        <w:rPr>
+          <w:b/>
+        </w:rPr>
+        <w:t>/</w:t>
+      </w:r>
+      <w:r>
+        <w:rPr>
+          <w:b/>
+        </w:rPr>
+        <w:t xml:space="preserve"> </w:t>
+      </w:r>
+      <w:r>
+        <w:t>der Produktdaten zu finden.</w:t>
+      </w:r>
+    </w:p>
+    <w:p/>
+    <w:p>
+      <w:pPr>
+        <w:rPr>
+          <w:b/>
+        </w:rPr>
+      </w:pPr>
+      <w:r>
+        <w:rPr>
+          <w:b/>
+        </w:rPr>
+        <w:t>/LF0</w:t>
+      </w:r>
+      <w:r>
+        <w:rPr>
+          <w:b/>
+        </w:rPr>
+        <w:t>4</w:t>
+      </w:r>
+      <w:r>
+        <w:rPr>
+          <w:b/>
+        </w:rPr>
+        <w:t xml:space="preserve">0/ </w:t>
+      </w:r>
+      <w:r>
+        <w:rPr>
+          <w:b/>
+        </w:rPr>
+        <w:t>Benachrichtigungseinstellungen</w:t>
+      </w:r>
+      <w:r>
+        <w:rPr>
+          <w:b/>
+        </w:rPr>
+        <w:t xml:space="preserve"> </w:t>
+      </w:r>
+      <w:r>
+        <w:rPr>
+          <w:b/>
+        </w:rPr>
+        <w:t>anpassen</w:t>
+      </w:r>
+    </w:p>
+    <w:p>
+      <w:r>
+        <w:t xml:space="preserve">Die Applikation </w:t>
+      </w:r>
+      <w:r>
+        <w:t>erstellt automatisch Benachrichtigungen</w:t>
+      </w:r>
+      <w:r>
+        <w:t xml:space="preserve">, die in Form von E-Mails an den Benutzer </w:t>
+      </w:r>
+      <w:r>
+        <w:t>geschickt</w:t>
+      </w:r>
+      <w:r>
+        <w:t xml:space="preserve"> werden.</w:t>
+      </w:r>
+      <w:r>
+        <w:t xml:space="preserve"> </w:t>
+      </w:r>
+      <w:r>
+        <w:t xml:space="preserve">Standardisiert werden vorerst nur Fehlermeldungen und Ausfälle </w:t>
+      </w:r>
+      <w:r>
+        <w:t xml:space="preserve">(Priorität 1) versendet. Unter den Einstellungen kann der Benutzer auch Warnungen (Priorität 2) sowie Statusänderungen (Priorität 3) </w:t>
+      </w:r>
+      <w:r>
+        <w:t>dazuschalten.</w:t>
+      </w:r>
+    </w:p>
+    <w:p/>
     <w:p>
       <w:pPr>
         <w:pStyle w:val="berschrift2"/>
       </w:pPr>
-    </w:p>
-    <w:p>
-      <w:pPr>
-        <w:pStyle w:val="berschrift2"/>
-      </w:pPr>
-      <w:bookmarkStart w:id="5" w:name="_Toc7460124"/>
-      <w:r>
-        <w:t>Benutzerfunktionen</w:t>
-      </w:r>
-      <w:bookmarkEnd w:id="5"/>
+      <w:bookmarkStart w:id="7" w:name="_Toc7463980"/>
+      <w:r>
+        <w:t>Gerätefunktionen</w:t>
+      </w:r>
+      <w:bookmarkEnd w:id="7"/>
     </w:p>
     <w:p/>
     <w:p>
       <w:pPr>
+        <w:pStyle w:val="berschrift3"/>
+        <w:rPr>
+          <w:sz w:val="28"/>
+        </w:rPr>
+      </w:pPr>
+      <w:bookmarkStart w:id="8" w:name="_Toc7463981"/>
+      <w:r>
+        <w:rPr>
+          <w:sz w:val="28"/>
+        </w:rPr>
+        <w:t>Phase 1</w:t>
+      </w:r>
+      <w:bookmarkEnd w:id="8"/>
+    </w:p>
+    <w:p>
+      <w:r>
+        <w:t>Die</w:t>
+      </w:r>
+      <w:r>
+        <w:t xml:space="preserve"> erste Phase </w:t>
+      </w:r>
+      <w:r>
+        <w:t xml:space="preserve">wird vom Auftraggeber als Mindestanforderung vorausgesetzt </w:t>
+      </w:r>
+      <w:r>
+        <w:t xml:space="preserve">und beinhaltet </w:t>
+      </w:r>
+      <w:r>
+        <w:t xml:space="preserve">grundlegende Funktionen und Daten. </w:t>
+      </w:r>
+      <w:r>
+        <w:t xml:space="preserve">Beim Prototyp </w:t>
+      </w:r>
+      <w:r>
+        <w:t xml:space="preserve">wurden bereits einige dieser Funktionen umgesetzt. </w:t>
+      </w:r>
+    </w:p>
+    <w:p/>
+    <w:p>
+      <w:pPr>
         <w:rPr>
           <w:b/>
         </w:rPr>
@@ -2738,7 +3161,7 @@
         <w:rPr>
           <w:b/>
         </w:rPr>
-        <w:t>1</w:t>
+        <w:t>5</w:t>
       </w:r>
       <w:r>
         <w:rPr>
@@ -2750,18 +3173,18 @@
         <w:rPr>
           <w:b/>
         </w:rPr>
-        <w:t>Benutzer anmelden</w:t>
-      </w:r>
-    </w:p>
-    <w:p>
-      <w:r>
-        <w:t xml:space="preserve">Ist der Benutzer </w:t>
-      </w:r>
-      <w:r>
-        <w:t>bereits in der Datenbank eingetragen</w:t>
-      </w:r>
-      <w:r>
-        <w:t>, so kann er sich auch anmelden. Dies geschieht durch Angabe, der, bei der Registrierung vergebenen, Daten.</w:t>
+        <w:t xml:space="preserve">Geräte auflisten </w:t>
+      </w:r>
+    </w:p>
+    <w:p>
+      <w:r>
+        <w:t>Sobald sich ein Benutzer anmeldet</w:t>
+      </w:r>
+      <w:r>
+        <w:t>,</w:t>
+      </w:r>
+      <w:r>
+        <w:t xml:space="preserve"> werden alle, zuvor registrierten, Geräte aufgelistet.</w:t>
       </w:r>
     </w:p>
     <w:p/>
@@ -2781,456 +3204,149 @@
         <w:rPr>
           <w:b/>
         </w:rPr>
+        <w:t>6</w:t>
+      </w:r>
+      <w:r>
+        <w:rPr>
+          <w:b/>
+        </w:rPr>
+        <w:t>0/ Gerät registrieren</w:t>
+      </w:r>
+    </w:p>
+    <w:p>
+      <w:r>
+        <w:t xml:space="preserve">Um ein Gerät mit dem System zu verbinden, muss es registriert werden. Hierzu wird die Angabe der, in </w:t>
+      </w:r>
+      <w:r>
+        <w:rPr>
+          <w:b/>
+        </w:rPr>
+        <w:t>/</w:t>
+      </w:r>
+      <w:r>
+        <w:rPr>
+          <w:b/>
+        </w:rPr>
+        <w:t>LD021</w:t>
+      </w:r>
+      <w:r>
+        <w:rPr>
+          <w:b/>
+        </w:rPr>
+        <w:t xml:space="preserve">/ </w:t>
+      </w:r>
+      <w:r>
+        <w:t>beschriebenen, Daten benötigt.</w:t>
+      </w:r>
+      <w:r>
+        <w:t xml:space="preserve"> In der ersten Phase </w:t>
+      </w:r>
+      <w:r>
+        <w:t>werden</w:t>
+      </w:r>
+      <w:r>
+        <w:t xml:space="preserve"> hierbei nur</w:t>
+      </w:r>
+      <w:r>
+        <w:t xml:space="preserve"> </w:t>
+      </w:r>
+      <w:proofErr w:type="spellStart"/>
+      <w:r>
+        <w:t>Multitech</w:t>
+      </w:r>
+      <w:proofErr w:type="spellEnd"/>
+      <w:r>
+        <w:t xml:space="preserve"> Gateways berücksichtigt</w:t>
+      </w:r>
+      <w:r>
+        <w:t>.</w:t>
+      </w:r>
+    </w:p>
+    <w:p/>
+    <w:p>
+      <w:r>
+        <w:rPr>
+          <w:b/>
+        </w:rPr>
+        <w:t>/LF0</w:t>
+      </w:r>
+      <w:r>
+        <w:rPr>
+          <w:b/>
+        </w:rPr>
+        <w:t>7</w:t>
+      </w:r>
+      <w:r>
+        <w:rPr>
+          <w:b/>
+        </w:rPr>
+        <w:t xml:space="preserve">0/ </w:t>
+      </w:r>
+      <w:r>
+        <w:rPr>
+          <w:b/>
+        </w:rPr>
+        <w:t>Gerät-Details abrufen</w:t>
+      </w:r>
+    </w:p>
+    <w:p>
+      <w:r>
+        <w:t>Ist ein Gerät mit dem System verbunden, so können</w:t>
+      </w:r>
+      <w:r>
+        <w:t xml:space="preserve"> in Phase 1</w:t>
+      </w:r>
+      <w:r>
+        <w:t xml:space="preserve"> diverse Daten abgefragt werden. Diese sind unter </w:t>
+      </w:r>
+      <w:r>
+        <w:rPr>
+          <w:b/>
+        </w:rPr>
+        <w:t>/</w:t>
+      </w:r>
+      <w:r>
+        <w:rPr>
+          <w:b/>
+        </w:rPr>
+        <w:t>LD02</w:t>
+      </w:r>
+      <w:r>
+        <w:rPr>
+          <w:b/>
+        </w:rPr>
         <w:t>2</w:t>
       </w:r>
       <w:r>
         <w:rPr>
           <w:b/>
         </w:rPr>
-        <w:t>0/ Benutzer abmelden</w:t>
-      </w:r>
-    </w:p>
-    <w:p>
-      <w:r>
-        <w:t>Der angemeldete Benutzer kann sich jederzeit vom System abmelden.</w:t>
+        <w:t>/</w:t>
+      </w:r>
+      <w:r>
+        <w:t xml:space="preserve"> angegeben</w:t>
+      </w:r>
+      <w:r>
+        <w:t>.</w:t>
       </w:r>
     </w:p>
     <w:p/>
     <w:p>
       <w:pPr>
-        <w:rPr>
-          <w:b/>
-        </w:rPr>
-      </w:pPr>
-      <w:r>
-        <w:rPr>
-          <w:b/>
-        </w:rPr>
-        <w:t>/LF0</w:t>
-      </w:r>
-      <w:r>
-        <w:rPr>
-          <w:b/>
-        </w:rPr>
-        <w:t>3</w:t>
-      </w:r>
-      <w:r>
-        <w:rPr>
-          <w:b/>
-        </w:rPr>
-        <w:t xml:space="preserve">0/ </w:t>
-      </w:r>
-      <w:r>
-        <w:rPr>
-          <w:b/>
-        </w:rPr>
-        <w:t>Benutzerinformationen bearbeiten</w:t>
-      </w:r>
-    </w:p>
-    <w:p>
-      <w:r>
-        <w:t xml:space="preserve">Ein angemeldeter Benutzer hat die Möglichkeit seine Informationen und Daten auf einer eigenen Unterseite </w:t>
-      </w:r>
-      <w:r>
-        <w:rPr>
-          <w:i/>
-        </w:rPr>
-        <w:t>„Settings</w:t>
-      </w:r>
-      <w:r>
-        <w:rPr>
-          <w:i/>
-        </w:rPr>
-        <w:t>/</w:t>
-      </w:r>
-      <w:r>
-        <w:rPr>
-          <w:i/>
-        </w:rPr>
-        <w:t>Account</w:t>
-      </w:r>
-      <w:r>
-        <w:rPr>
-          <w:i/>
-        </w:rPr>
-        <w:t>“</w:t>
-      </w:r>
-      <w:r>
-        <w:t xml:space="preserve"> </w:t>
-      </w:r>
-      <w:r>
-        <w:t>zu bearbeiten</w:t>
-      </w:r>
-      <w:r>
-        <w:t xml:space="preserve">. Die zu bearbeitenden Daten sind </w:t>
-      </w:r>
-      <w:r>
-        <w:t xml:space="preserve">unter Punkt </w:t>
-      </w:r>
-      <w:r>
-        <w:rPr>
-          <w:b/>
-        </w:rPr>
-        <w:t>/</w:t>
-      </w:r>
-      <w:r>
-        <w:rPr>
-          <w:b/>
-        </w:rPr>
-        <w:t>LD013</w:t>
-      </w:r>
-      <w:r>
-        <w:rPr>
-          <w:b/>
-        </w:rPr>
-        <w:t>/</w:t>
-      </w:r>
-      <w:r>
-        <w:rPr>
-          <w:b/>
-        </w:rPr>
-        <w:t xml:space="preserve"> </w:t>
-      </w:r>
-      <w:r>
-        <w:t>der Produktdaten zu finden.</w:t>
-      </w:r>
-    </w:p>
-    <w:p/>
-    <w:p>
-      <w:pPr>
-        <w:rPr>
-          <w:b/>
-        </w:rPr>
-      </w:pPr>
-      <w:r>
-        <w:rPr>
-          <w:b/>
-        </w:rPr>
-        <w:t>/LF0</w:t>
-      </w:r>
-      <w:r>
-        <w:rPr>
-          <w:b/>
-        </w:rPr>
-        <w:t>4</w:t>
-      </w:r>
-      <w:r>
-        <w:rPr>
-          <w:b/>
-        </w:rPr>
-        <w:t xml:space="preserve">0/ </w:t>
-      </w:r>
-      <w:r>
-        <w:rPr>
-          <w:b/>
-        </w:rPr>
-        <w:t>Benachrichtigungseinstellungen</w:t>
-      </w:r>
-      <w:r>
-        <w:rPr>
-          <w:b/>
-        </w:rPr>
-        <w:t xml:space="preserve"> </w:t>
-      </w:r>
-      <w:r>
-        <w:rPr>
-          <w:b/>
-        </w:rPr>
-        <w:t>anpassen</w:t>
-      </w:r>
-    </w:p>
-    <w:p>
-      <w:r>
-        <w:t xml:space="preserve">Die Applikation </w:t>
-      </w:r>
-      <w:r>
-        <w:t>erstellt automatisch Benachrichtigungen</w:t>
-      </w:r>
-      <w:r>
-        <w:t xml:space="preserve">, die in Form von E-Mails an den Benutzer </w:t>
-      </w:r>
-      <w:r>
-        <w:t>geschickt</w:t>
-      </w:r>
-      <w:r>
-        <w:t xml:space="preserve"> werden.</w:t>
-      </w:r>
-      <w:r>
-        <w:t xml:space="preserve"> </w:t>
-      </w:r>
-      <w:r>
-        <w:t xml:space="preserve">Standardisiert werden vorerst nur Fehlermeldungen und Ausfälle </w:t>
-      </w:r>
-      <w:r>
-        <w:t xml:space="preserve">(Priorität 1) versendet. Unter den Einstellungen kann der Benutzer auch Warnungen (Priorität 2) sowie Statusänderungen (Priorität 3) </w:t>
-      </w:r>
-      <w:proofErr w:type="spellStart"/>
-      <w:r>
-        <w:t>dazuschalten</w:t>
-      </w:r>
-      <w:proofErr w:type="spellEnd"/>
-      <w:r>
-        <w:t>.</w:t>
-      </w:r>
-    </w:p>
-    <w:p/>
-    <w:p>
-      <w:pPr>
-        <w:pStyle w:val="berschrift2"/>
-      </w:pPr>
-      <w:bookmarkStart w:id="6" w:name="_Toc7460125"/>
-      <w:r>
-        <w:t>Gerätefunktionen</w:t>
-      </w:r>
-      <w:bookmarkEnd w:id="6"/>
-    </w:p>
-    <w:p/>
-    <w:p>
-      <w:pPr>
         <w:pStyle w:val="berschrift3"/>
         <w:rPr>
-          <w:b/>
-          <w:color w:val="3F8584"/>
-        </w:rPr>
-      </w:pPr>
-      <w:bookmarkStart w:id="7" w:name="_Toc7460126"/>
-      <w:r>
-        <w:rPr>
-          <w:b/>
-          <w:color w:val="3F8584"/>
-        </w:rPr>
-        <w:t>Phase 1</w:t>
-      </w:r>
-      <w:bookmarkEnd w:id="7"/>
-    </w:p>
-    <w:p>
-      <w:r>
-        <w:t>Die</w:t>
-      </w:r>
-      <w:r>
-        <w:t xml:space="preserve"> erste Phase </w:t>
-      </w:r>
-      <w:r>
-        <w:t xml:space="preserve">wird vom Auftraggeber als Mindestanforderung vorausgesetzt </w:t>
-      </w:r>
-      <w:r>
-        <w:t xml:space="preserve">und beinhaltet </w:t>
-      </w:r>
-      <w:r>
-        <w:t xml:space="preserve">grundlegende Funktionen und Daten. </w:t>
-      </w:r>
-      <w:r>
-        <w:t xml:space="preserve">Beim Prototyp </w:t>
-      </w:r>
-      <w:r>
-        <w:t xml:space="preserve">wurden bereits einige dieser Funktionen umgesetzt. </w:t>
-      </w:r>
-    </w:p>
-    <w:p/>
-    <w:p>
-      <w:pPr>
-        <w:rPr>
-          <w:b/>
-        </w:rPr>
-      </w:pPr>
-      <w:r>
-        <w:rPr>
-          <w:b/>
-        </w:rPr>
-        <w:t>/LF0</w:t>
-      </w:r>
-      <w:r>
-        <w:rPr>
-          <w:b/>
-        </w:rPr>
-        <w:t>5</w:t>
-      </w:r>
-      <w:r>
-        <w:rPr>
-          <w:b/>
-        </w:rPr>
-        <w:t xml:space="preserve">0/ </w:t>
-      </w:r>
-      <w:r>
-        <w:rPr>
-          <w:b/>
-        </w:rPr>
-        <w:t xml:space="preserve">Geräte auflisten </w:t>
-      </w:r>
-    </w:p>
-    <w:p>
-      <w:r>
-        <w:t>Sobald sich ein Benutzer anmeldet</w:t>
-      </w:r>
-      <w:r>
-        <w:t>,</w:t>
-      </w:r>
-      <w:r>
-        <w:t xml:space="preserve"> werden alle, zuvor registrierten, Geräte aufgelistet.</w:t>
-      </w:r>
-    </w:p>
-    <w:p/>
-    <w:p>
-      <w:pPr>
-        <w:rPr>
-          <w:b/>
-        </w:rPr>
-      </w:pPr>
-      <w:r>
-        <w:rPr>
-          <w:b/>
-        </w:rPr>
-        <w:t>/LF0</w:t>
-      </w:r>
-      <w:r>
-        <w:rPr>
-          <w:b/>
-        </w:rPr>
-        <w:t>6</w:t>
-      </w:r>
-      <w:r>
-        <w:rPr>
-          <w:b/>
-        </w:rPr>
-        <w:t>0/ Gerät registrieren</w:t>
-      </w:r>
-    </w:p>
-    <w:p>
-      <w:r>
-        <w:t xml:space="preserve">Um ein Gerät mit dem System zu verbinden, muss es registriert werden. Hierzu wird die Angabe der, in </w:t>
-      </w:r>
-      <w:r>
-        <w:rPr>
-          <w:b/>
-        </w:rPr>
-        <w:t>/</w:t>
-      </w:r>
-      <w:r>
-        <w:rPr>
-          <w:b/>
-        </w:rPr>
-        <w:t>LD021</w:t>
-      </w:r>
-      <w:r>
-        <w:rPr>
-          <w:b/>
-        </w:rPr>
-        <w:t xml:space="preserve">/ </w:t>
-      </w:r>
-      <w:r>
-        <w:t>beschriebenen, Daten benötigt.</w:t>
-      </w:r>
-      <w:r>
-        <w:t xml:space="preserve"> In der ersten Phase </w:t>
-      </w:r>
-      <w:r>
-        <w:t>werden</w:t>
-      </w:r>
-      <w:r>
-        <w:t xml:space="preserve"> hierbei nur</w:t>
-      </w:r>
-      <w:r>
-        <w:t xml:space="preserve"> </w:t>
-      </w:r>
-      <w:proofErr w:type="spellStart"/>
-      <w:r>
-        <w:t>Multitech</w:t>
-      </w:r>
-      <w:proofErr w:type="spellEnd"/>
-      <w:r>
-        <w:t xml:space="preserve"> Gateways berücksichtigt</w:t>
-      </w:r>
-      <w:r>
-        <w:t>.</w:t>
-      </w:r>
-    </w:p>
-    <w:p/>
-    <w:p>
-      <w:r>
-        <w:rPr>
-          <w:b/>
-        </w:rPr>
-        <w:t>/LF0</w:t>
-      </w:r>
-      <w:r>
-        <w:rPr>
-          <w:b/>
-        </w:rPr>
-        <w:t>7</w:t>
-      </w:r>
-      <w:r>
-        <w:rPr>
-          <w:b/>
-        </w:rPr>
-        <w:t xml:space="preserve">0/ </w:t>
-      </w:r>
-      <w:r>
-        <w:rPr>
-          <w:b/>
-        </w:rPr>
-        <w:t>Gerät-Details abrufen</w:t>
-      </w:r>
-    </w:p>
-    <w:p>
-      <w:r>
-        <w:t>Ist ein Gerät mit dem System verbunden, so können</w:t>
-      </w:r>
-      <w:r>
-        <w:t xml:space="preserve"> in Phase 1</w:t>
-      </w:r>
-      <w:r>
-        <w:t xml:space="preserve"> diverse Daten abgefragt werden. Diese sind unter </w:t>
-      </w:r>
-      <w:r>
-        <w:rPr>
-          <w:b/>
-        </w:rPr>
-        <w:t>/</w:t>
-      </w:r>
-      <w:r>
-        <w:rPr>
-          <w:b/>
-        </w:rPr>
-        <w:t>LD02</w:t>
-      </w:r>
-      <w:r>
-        <w:rPr>
-          <w:b/>
-        </w:rPr>
-        <w:t>2</w:t>
-      </w:r>
-      <w:r>
-        <w:rPr>
-          <w:b/>
-        </w:rPr>
-        <w:t>/</w:t>
-      </w:r>
-      <w:r>
-        <w:t xml:space="preserve"> angegeben</w:t>
-      </w:r>
-      <w:r>
-        <w:t>.</w:t>
-      </w:r>
-    </w:p>
-    <w:p/>
-    <w:p>
-      <w:pPr>
-        <w:pStyle w:val="berschrift3"/>
-        <w:rPr>
-          <w:b/>
-          <w:color w:val="3F8584"/>
-        </w:rPr>
-      </w:pPr>
-      <w:bookmarkStart w:id="8" w:name="_Toc7460127"/>
-      <w:r>
-        <w:rPr>
-          <w:b/>
-          <w:color w:val="3F8584"/>
+          <w:sz w:val="28"/>
+        </w:rPr>
+      </w:pPr>
+      <w:bookmarkStart w:id="9" w:name="_Toc7463982"/>
+      <w:r>
+        <w:rPr>
+          <w:sz w:val="28"/>
         </w:rPr>
         <w:lastRenderedPageBreak/>
         <w:t>Phase 2</w:t>
       </w:r>
-      <w:bookmarkEnd w:id="8"/>
+      <w:bookmarkEnd w:id="9"/>
     </w:p>
     <w:p>
       <w:pPr>
@@ -3465,19 +3581,17 @@
       <w:pPr>
         <w:pStyle w:val="berschrift3"/>
         <w:rPr>
-          <w:b/>
-          <w:color w:val="3F8584"/>
-        </w:rPr>
-      </w:pPr>
-      <w:bookmarkStart w:id="9" w:name="_Toc7460128"/>
-      <w:r>
-        <w:rPr>
-          <w:b/>
-          <w:color w:val="3F8584"/>
+          <w:sz w:val="28"/>
+        </w:rPr>
+      </w:pPr>
+      <w:bookmarkStart w:id="10" w:name="_Toc7463983"/>
+      <w:r>
+        <w:rPr>
+          <w:sz w:val="28"/>
         </w:rPr>
         <w:t>Phase 3</w:t>
       </w:r>
-      <w:bookmarkEnd w:id="9"/>
+      <w:bookmarkEnd w:id="10"/>
     </w:p>
     <w:p>
       <w:pPr>
@@ -3648,13 +3762,115 @@
     <w:p/>
     <w:p>
       <w:pPr>
+        <w:pStyle w:val="berschrift3"/>
+        <w:rPr>
+          <w:sz w:val="28"/>
+        </w:rPr>
+      </w:pPr>
+      <w:bookmarkStart w:id="11" w:name="_Toc7463984"/>
+      <w:r>
+        <w:rPr>
+          <w:sz w:val="28"/>
+        </w:rPr>
+        <w:t>Mindmap mit den Phasen</w:t>
+      </w:r>
+      <w:bookmarkEnd w:id="11"/>
+    </w:p>
+    <w:p>
+      <w:r>
+        <w:drawing>
+          <wp:anchor distT="0" distB="0" distL="114300" distR="114300" simplePos="0" relativeHeight="251658240" behindDoc="1" locked="0" layoutInCell="1" allowOverlap="1" wp14:anchorId="5EFDAB12" wp14:editId="3DB57245">
+            <wp:simplePos x="0" y="0"/>
+            <wp:positionH relativeFrom="column">
+              <wp:posOffset>-534035</wp:posOffset>
+            </wp:positionH>
+            <wp:positionV relativeFrom="paragraph">
+              <wp:posOffset>189865</wp:posOffset>
+            </wp:positionV>
+            <wp:extent cx="6891655" cy="1907540"/>
+            <wp:effectExtent l="0" t="0" r="4445" b="0"/>
+            <wp:wrapTight wrapText="bothSides">
+              <wp:wrapPolygon edited="0">
+                <wp:start x="0" y="0"/>
+                <wp:lineTo x="0" y="21356"/>
+                <wp:lineTo x="21554" y="21356"/>
+                <wp:lineTo x="21554" y="0"/>
+                <wp:lineTo x="0" y="0"/>
+              </wp:wrapPolygon>
+            </wp:wrapTight>
+            <wp:docPr id="2" name="Grafik 2"/>
+            <wp:cNvGraphicFramePr>
+              <a:graphicFrameLocks xmlns:a="http://schemas.openxmlformats.org/drawingml/2006/main" noChangeAspect="1"/>
+            </wp:cNvGraphicFramePr>
+            <a:graphic xmlns:a="http://schemas.openxmlformats.org/drawingml/2006/main">
+              <a:graphicData uri="http://schemas.openxmlformats.org/drawingml/2006/picture">
+                <pic:pic xmlns:pic="http://schemas.openxmlformats.org/drawingml/2006/picture">
+                  <pic:nvPicPr>
+                    <pic:cNvPr id="1" name=""/>
+                    <pic:cNvPicPr/>
+                  </pic:nvPicPr>
+                  <pic:blipFill>
+                    <a:blip r:embed="rId9" cstate="print">
+                      <a:extLst>
+                        <a:ext uri="{28A0092B-C50C-407E-A947-70E740481C1C}">
+                          <a14:useLocalDpi xmlns:a14="http://schemas.microsoft.com/office/drawing/2010/main" val="0"/>
+                        </a:ext>
+                        <a:ext uri="{96DAC541-7B7A-43D3-8B79-37D633B846F1}">
+                          <asvg:svgBlip xmlns:asvg="http://schemas.microsoft.com/office/drawing/2016/SVG/main" r:embed="rId10"/>
+                        </a:ext>
+                      </a:extLst>
+                    </a:blip>
+                    <a:stretch>
+                      <a:fillRect/>
+                    </a:stretch>
+                  </pic:blipFill>
+                  <pic:spPr>
+                    <a:xfrm>
+                      <a:off x="0" y="0"/>
+                      <a:ext cx="6891655" cy="1907540"/>
+                    </a:xfrm>
+                    <a:prstGeom prst="rect">
+                      <a:avLst/>
+                    </a:prstGeom>
+                  </pic:spPr>
+                </pic:pic>
+              </a:graphicData>
+            </a:graphic>
+            <wp14:sizeRelH relativeFrom="margin">
+              <wp14:pctWidth>0</wp14:pctWidth>
+            </wp14:sizeRelH>
+            <wp14:sizeRelV relativeFrom="margin">
+              <wp14:pctHeight>0</wp14:pctHeight>
+            </wp14:sizeRelV>
+          </wp:anchor>
+        </w:drawing>
+      </w:r>
+    </w:p>
+    <w:p/>
+    <w:p>
+      <w:pPr>
+        <w:spacing w:after="160" w:line="259" w:lineRule="auto"/>
+        <w:rPr>
+          <w:rFonts w:asciiTheme="majorHAnsi" w:eastAsiaTheme="majorEastAsia" w:hAnsiTheme="majorHAnsi" w:cstheme="majorBidi"/>
+          <w:color w:val="59BCA1"/>
+          <w:sz w:val="32"/>
+          <w:szCs w:val="32"/>
+        </w:rPr>
+      </w:pPr>
+      <w:r>
+        <w:br w:type="page"/>
+      </w:r>
+    </w:p>
+    <w:p>
+      <w:pPr>
         <w:pStyle w:val="berschrift1"/>
       </w:pPr>
-      <w:bookmarkStart w:id="10" w:name="_Toc7460129"/>
-      <w:r>
+      <w:bookmarkStart w:id="12" w:name="_Toc7463985"/>
+      <w:r>
+        <w:lastRenderedPageBreak/>
         <w:t>Produktdaten</w:t>
       </w:r>
-      <w:bookmarkEnd w:id="10"/>
+      <w:bookmarkEnd w:id="12"/>
     </w:p>
     <w:p/>
     <w:p>
@@ -3856,34 +4072,27 @@
     <w:p>
       <w:pPr>
         <w:spacing w:after="160" w:line="259" w:lineRule="auto"/>
-      </w:pPr>
-      <w:r>
-        <w:br w:type="page"/>
-      </w:r>
-    </w:p>
-    <w:p>
-      <w:pPr>
         <w:rPr>
           <w:b/>
           <w:color w:val="3F8584"/>
         </w:rPr>
       </w:pPr>
-      <w:r>
+    </w:p>
+    <w:p>
+      <w:pPr>
+        <w:spacing w:after="160" w:line="259" w:lineRule="auto"/>
         <w:rPr>
           <w:b/>
           <w:color w:val="3F8584"/>
         </w:rPr>
-        <w:lastRenderedPageBreak/>
+      </w:pPr>
+      <w:r>
+        <w:rPr>
+          <w:b/>
+          <w:color w:val="3F8584"/>
+        </w:rPr>
         <w:t>/LD020/ Gerätedaten</w:t>
       </w:r>
-    </w:p>
-    <w:p>
-      <w:pPr>
-        <w:rPr>
-          <w:b/>
-          <w:color w:val="3F8584"/>
-        </w:rPr>
-      </w:pPr>
     </w:p>
     <w:p>
       <w:pPr>
@@ -3926,10 +4135,8 @@
         </w:numPr>
       </w:pPr>
       <w:r>
-        <w:t>Seriennummer</w:t>
-      </w:r>
-      <w:bookmarkStart w:id="11" w:name="_GoBack"/>
-      <w:bookmarkEnd w:id="11"/>
+        <w:t>Gerätetyp</w:t>
+      </w:r>
     </w:p>
     <w:p>
       <w:pPr>
@@ -3940,7 +4147,10 @@
         </w:numPr>
       </w:pPr>
       <w:r>
-        <w:t>Gerätetyp</w:t>
+        <w:t>Geräte</w:t>
+      </w:r>
+      <w:r>
+        <w:t>-ID</w:t>
       </w:r>
     </w:p>
     <w:p>
@@ -3952,24 +4162,13 @@
         </w:numPr>
       </w:pPr>
       <w:r>
-        <w:t>Gerätename</w:t>
+        <w:t>Authentifizierungstoken</w:t>
       </w:r>
     </w:p>
     <w:p>
       <w:pPr>
         <w:pStyle w:val="Listenabsatz"/>
-        <w:numPr>
-          <w:ilvl w:val="0"/>
-          <w:numId w:val="4"/>
-        </w:numPr>
-      </w:pPr>
-      <w:r>
-        <w:t>Einmaliger Token</w:t>
-      </w:r>
-    </w:p>
-    <w:p>
-      <w:pPr>
-        <w:ind w:left="708"/>
+        <w:ind w:left="1776"/>
       </w:pPr>
     </w:p>
     <w:p>
@@ -4016,13 +4215,7 @@
         </w:numPr>
       </w:pPr>
       <w:r>
-        <w:t xml:space="preserve">Position </w:t>
-      </w:r>
-      <w:r>
-        <w:t>(Koor</w:t>
-      </w:r>
-      <w:r>
-        <w:t>dinaten)</w:t>
+        <w:t>Letzte Aktualisierung</w:t>
       </w:r>
     </w:p>
     <w:p>
@@ -4034,7 +4227,13 @@
         </w:numPr>
       </w:pPr>
       <w:r>
-        <w:t>MAC-Adresse</w:t>
+        <w:t xml:space="preserve">Position </w:t>
+      </w:r>
+      <w:r>
+        <w:t>(Koor</w:t>
+      </w:r>
+      <w:r>
+        <w:t>dinaten)</w:t>
       </w:r>
     </w:p>
     <w:p>
@@ -4046,7 +4245,7 @@
         </w:numPr>
       </w:pPr>
       <w:r>
-        <w:t>IP-Adresse</w:t>
+        <w:t>MAC-Adresse</w:t>
       </w:r>
     </w:p>
     <w:p>
@@ -4058,6 +4257,18 @@
         </w:numPr>
       </w:pPr>
       <w:r>
+        <w:t>IP-Adresse</w:t>
+      </w:r>
+    </w:p>
+    <w:p>
+      <w:pPr>
+        <w:pStyle w:val="Listenabsatz"/>
+        <w:numPr>
+          <w:ilvl w:val="0"/>
+          <w:numId w:val="5"/>
+        </w:numPr>
+      </w:pPr>
+      <w:r>
         <w:t>Signalstärke</w:t>
       </w:r>
     </w:p>
@@ -4084,7 +4295,6 @@
       <w:r>
         <w:rPr>
           <w:rFonts w:asciiTheme="majorHAnsi" w:eastAsiaTheme="majorEastAsia" w:hAnsiTheme="majorHAnsi" w:cstheme="majorBidi"/>
-          <w:b/>
           <w:color w:val="3F8584"/>
         </w:rPr>
         <w:t>Phase 2</w:t>
@@ -4113,6 +4323,9 @@
       <w:r>
         <w:t>Batteriestand</w:t>
       </w:r>
+      <w:r>
+        <w:t xml:space="preserve"> (abhängig vom Gateway)</w:t>
+      </w:r>
     </w:p>
     <w:p>
       <w:pPr>
@@ -4126,7 +4339,7 @@
         <w:t>Sensor</w:t>
       </w:r>
       <w:r>
-        <w:t>statistiken</w:t>
+        <w:t>status</w:t>
       </w:r>
     </w:p>
     <w:p/>
@@ -4146,7 +4359,6 @@
       <w:r>
         <w:rPr>
           <w:rFonts w:asciiTheme="majorHAnsi" w:eastAsiaTheme="majorEastAsia" w:hAnsiTheme="majorHAnsi" w:cstheme="majorBidi"/>
-          <w:b/>
           <w:color w:val="3F8584"/>
         </w:rPr>
         <w:t>Phase 3</w:t>
@@ -4194,11 +4406,12 @@
         <w:pStyle w:val="berschrift1"/>
         <w:spacing w:before="120" w:after="120"/>
       </w:pPr>
-      <w:bookmarkStart w:id="12" w:name="_Toc7460130"/>
-      <w:r>
+      <w:bookmarkStart w:id="13" w:name="_Toc7463986"/>
+      <w:r>
+        <w:lastRenderedPageBreak/>
         <w:t>Vertragsgegenstand</w:t>
       </w:r>
-      <w:bookmarkEnd w:id="12"/>
+      <w:bookmarkEnd w:id="13"/>
     </w:p>
     <w:p>
       <w:pPr>
@@ -4208,14 +4421,14 @@
           <w:color w:val="3F8584"/>
         </w:rPr>
       </w:pPr>
-      <w:bookmarkStart w:id="13" w:name="_Toc7460131"/>
+      <w:bookmarkStart w:id="14" w:name="_Toc7463987"/>
       <w:r>
         <w:rPr>
           <w:color w:val="3F8584"/>
         </w:rPr>
         <w:t>Lieferumfang</w:t>
       </w:r>
-      <w:bookmarkEnd w:id="13"/>
+      <w:bookmarkEnd w:id="14"/>
     </w:p>
     <w:p>
       <w:r>
@@ -4237,14 +4450,14 @@
           <w:color w:val="3F8584"/>
         </w:rPr>
       </w:pPr>
-      <w:bookmarkStart w:id="14" w:name="_Toc7460132"/>
+      <w:bookmarkStart w:id="15" w:name="_Toc7463988"/>
       <w:r>
         <w:rPr>
           <w:color w:val="3F8584"/>
         </w:rPr>
         <w:t>Produktleistungen</w:t>
       </w:r>
-      <w:bookmarkEnd w:id="14"/>
+      <w:bookmarkEnd w:id="15"/>
       <w:r>
         <w:rPr>
           <w:color w:val="3F8584"/>
@@ -4274,12 +4487,27 @@
         <w:rPr>
           <w:b/>
         </w:rPr>
-        <w:t>0/ Applikation stabil</w:t>
-      </w:r>
-    </w:p>
-    <w:p>
-      <w:r>
-        <w:t>Die gesamte Applikation darf nicht unter Ausfällen leiden. Solang eine ausreichend gute Internetverbindung besteht, um die Daten der Gateways abrufen zu können, muss dies fehlerfrei geschehen.</w:t>
+        <w:t xml:space="preserve">0/ Applikation </w:t>
+      </w:r>
+      <w:r>
+        <w:rPr>
+          <w:b/>
+        </w:rPr>
+        <w:t>zuverlässig</w:t>
+      </w:r>
+    </w:p>
+    <w:p>
+      <w:r>
+        <w:t>Die gesamte Applikation darf n</w:t>
+      </w:r>
+      <w:r>
+        <w:t>ic</w:t>
+      </w:r>
+      <w:r>
+        <w:t>ht unter Ausfällen leiden. Solang eine ausreichend gute Internetverbindung besteht, um die Daten der Gateways abrufen zu können, muss dies fehlerfrei geschehen.</w:t>
+      </w:r>
+      <w:r>
+        <w:t xml:space="preserve"> </w:t>
       </w:r>
     </w:p>
     <w:p>
@@ -4323,6 +4551,44 @@
     <w:p>
       <w:r>
         <w:t>Alle, von einem Gateway verschickten, Daten müssen korrekt angezeigt werden. Es dürfen keine Daten auf dem Weg, vom Gateway bis zur Applikation, verloren gehen.</w:t>
+      </w:r>
+    </w:p>
+    <w:p/>
+    <w:p>
+      <w:pPr>
+        <w:rPr>
+          <w:b/>
+        </w:rPr>
+      </w:pPr>
+      <w:r>
+        <w:rPr>
+          <w:b/>
+        </w:rPr>
+        <w:t>/LL030/ Sicherheit</w:t>
+      </w:r>
+    </w:p>
+    <w:p>
+      <w:r>
+        <w:t>Es dürfen keine Daten aus der Applikation entwendet werden können. Jegliche Art von Datentransfer innerhalb des Systems geschieht verschlüsselt.</w:t>
+      </w:r>
+    </w:p>
+    <w:p/>
+    <w:p>
+      <w:pPr>
+        <w:rPr>
+          <w:b/>
+        </w:rPr>
+      </w:pPr>
+      <w:r>
+        <w:rPr>
+          <w:b/>
+        </w:rPr>
+        <w:t>/LL040/ Intuitive Bedienbarkeit</w:t>
+      </w:r>
+    </w:p>
+    <w:p>
+      <w:r>
+        <w:t>Sobald ein Benutzer sich angemeldet hat, soll er auf Anhieb den Aufbau der Applikation verstehen und sich innerhalb von wenigen Minuten zurechtfinden können. Dies gilt ausschließlich für Benutzer mit technischem Hintergrund.</w:t>
       </w:r>
     </w:p>
     <w:p>
@@ -4342,7 +4608,7 @@
           <w:color w:val="3F8584"/>
         </w:rPr>
       </w:pPr>
-      <w:bookmarkStart w:id="15" w:name="_Toc7460133"/>
+      <w:bookmarkStart w:id="16" w:name="_Toc7463989"/>
       <w:r>
         <w:rPr>
           <w:color w:val="3F8584"/>
@@ -4355,7 +4621,7 @@
         </w:rPr>
         <w:t>bezogene Leistungen</w:t>
       </w:r>
-      <w:bookmarkEnd w:id="15"/>
+      <w:bookmarkEnd w:id="16"/>
     </w:p>
     <w:p>
       <w:pPr>
@@ -4376,17 +4642,35 @@
           <w:lang w:val="de-AT"/>
         </w:rPr>
       </w:pPr>
+    </w:p>
+    <w:p>
+      <w:pPr>
+        <w:spacing w:after="160" w:line="259" w:lineRule="auto"/>
+        <w:rPr>
+          <w:rFonts w:asciiTheme="majorHAnsi" w:eastAsiaTheme="majorEastAsia" w:hAnsiTheme="majorHAnsi" w:cstheme="majorBidi"/>
+          <w:color w:val="59BCA1"/>
+          <w:sz w:val="32"/>
+          <w:szCs w:val="32"/>
+        </w:rPr>
+      </w:pPr>
+      <w:r>
+        <w:br w:type="page"/>
+      </w:r>
     </w:p>
     <w:p>
       <w:pPr>
         <w:pStyle w:val="berschrift1"/>
         <w:spacing w:before="120" w:after="120"/>
       </w:pPr>
-      <w:bookmarkStart w:id="16" w:name="_Toc7460134"/>
-      <w:r>
+      <w:bookmarkStart w:id="17" w:name="_Toc7463990"/>
+      <w:r>
+        <w:lastRenderedPageBreak/>
         <w:t>Qualitätsanforderungen</w:t>
       </w:r>
-      <w:bookmarkEnd w:id="16"/>
+      <w:r>
+        <w:t xml:space="preserve"> (nach ISO 9126)</w:t>
+      </w:r>
+      <w:bookmarkEnd w:id="17"/>
     </w:p>
     <w:p>
       <w:pPr>
@@ -4427,28 +4711,30 @@
         <w:tblLook w:val="04A0" w:firstRow="1" w:lastRow="0" w:firstColumn="1" w:lastColumn="0" w:noHBand="0" w:noVBand="1"/>
       </w:tblPr>
       <w:tblGrid>
-        <w:gridCol w:w="1821"/>
-        <w:gridCol w:w="1796"/>
-        <w:gridCol w:w="1795"/>
-        <w:gridCol w:w="1800"/>
-        <w:gridCol w:w="1804"/>
+        <w:gridCol w:w="1812"/>
+        <w:gridCol w:w="1799"/>
+        <w:gridCol w:w="1798"/>
+        <w:gridCol w:w="1802"/>
+        <w:gridCol w:w="1805"/>
       </w:tblGrid>
       <w:tr>
+        <w:trPr>
+          <w:trHeight w:val="439"/>
+        </w:trPr>
         <w:tc>
           <w:tcPr>
             <w:tcW w:w="1811" w:type="dxa"/>
+            <w:vAlign w:val="center"/>
           </w:tcPr>
           <w:p>
             <w:pPr>
               <w:jc w:val="center"/>
               <w:rPr>
-                <w:b/>
                 <w:lang w:val="de-AT"/>
               </w:rPr>
             </w:pPr>
             <w:r>
               <w:rPr>
-                <w:b/>
                 <w:lang w:val="de-AT"/>
               </w:rPr>
               <w:t>Produktqualität</w:t>
@@ -4458,18 +4744,17 @@
         <w:tc>
           <w:tcPr>
             <w:tcW w:w="1811" w:type="dxa"/>
+            <w:vAlign w:val="center"/>
           </w:tcPr>
           <w:p>
             <w:pPr>
               <w:jc w:val="center"/>
               <w:rPr>
-                <w:b/>
                 <w:lang w:val="de-AT"/>
               </w:rPr>
             </w:pPr>
             <w:r>
               <w:rPr>
-                <w:b/>
                 <w:lang w:val="de-AT"/>
               </w:rPr>
               <w:t>Sehr gut</w:t>
@@ -4479,18 +4764,17 @@
         <w:tc>
           <w:tcPr>
             <w:tcW w:w="1811" w:type="dxa"/>
+            <w:vAlign w:val="center"/>
           </w:tcPr>
           <w:p>
             <w:pPr>
               <w:jc w:val="center"/>
               <w:rPr>
-                <w:b/>
                 <w:lang w:val="de-AT"/>
               </w:rPr>
             </w:pPr>
             <w:r>
               <w:rPr>
-                <w:b/>
                 <w:lang w:val="de-AT"/>
               </w:rPr>
               <w:t>Gut</w:t>
@@ -4500,18 +4784,17 @@
         <w:tc>
           <w:tcPr>
             <w:tcW w:w="1811" w:type="dxa"/>
+            <w:vAlign w:val="center"/>
           </w:tcPr>
           <w:p>
             <w:pPr>
               <w:jc w:val="center"/>
               <w:rPr>
-                <w:b/>
                 <w:lang w:val="de-AT"/>
               </w:rPr>
             </w:pPr>
             <w:r>
               <w:rPr>
-                <w:b/>
                 <w:lang w:val="de-AT"/>
               </w:rPr>
               <w:t>Normal</w:t>
@@ -4521,18 +4804,17 @@
         <w:tc>
           <w:tcPr>
             <w:tcW w:w="1812" w:type="dxa"/>
+            <w:vAlign w:val="center"/>
           </w:tcPr>
           <w:p>
             <w:pPr>
               <w:jc w:val="center"/>
               <w:rPr>
-                <w:b/>
                 <w:lang w:val="de-AT"/>
               </w:rPr>
             </w:pPr>
             <w:r>
               <w:rPr>
-                <w:b/>
                 <w:lang w:val="de-AT"/>
               </w:rPr>
               <w:t>Irrelevant</w:t>
@@ -4541,21 +4823,23 @@
         </w:tc>
       </w:tr>
       <w:tr>
+        <w:trPr>
+          <w:trHeight w:val="417"/>
+        </w:trPr>
         <w:tc>
           <w:tcPr>
             <w:tcW w:w="1811" w:type="dxa"/>
+            <w:vAlign w:val="center"/>
           </w:tcPr>
           <w:p>
             <w:pPr>
               <w:jc w:val="center"/>
               <w:rPr>
-                <w:b/>
                 <w:lang w:val="de-AT"/>
               </w:rPr>
             </w:pPr>
             <w:r>
               <w:rPr>
-                <w:b/>
                 <w:lang w:val="de-AT"/>
               </w:rPr>
               <w:t>Funktionalität</w:t>
@@ -4621,21 +4905,23 @@
         </w:tc>
       </w:tr>
       <w:tr>
+        <w:trPr>
+          <w:trHeight w:val="408"/>
+        </w:trPr>
         <w:tc>
           <w:tcPr>
             <w:tcW w:w="1811" w:type="dxa"/>
+            <w:vAlign w:val="center"/>
           </w:tcPr>
           <w:p>
             <w:pPr>
               <w:jc w:val="center"/>
               <w:rPr>
-                <w:b/>
                 <w:lang w:val="de-AT"/>
               </w:rPr>
             </w:pPr>
             <w:r>
               <w:rPr>
-                <w:b/>
                 <w:lang w:val="de-AT"/>
               </w:rPr>
               <w:t>Zuverlässigkeit</w:t>
@@ -4700,21 +4986,23 @@
         </w:tc>
       </w:tr>
       <w:tr>
+        <w:trPr>
+          <w:trHeight w:val="429"/>
+        </w:trPr>
         <w:tc>
           <w:tcPr>
             <w:tcW w:w="1811" w:type="dxa"/>
+            <w:vAlign w:val="center"/>
           </w:tcPr>
           <w:p>
             <w:pPr>
               <w:jc w:val="center"/>
               <w:rPr>
-                <w:b/>
                 <w:lang w:val="de-AT"/>
               </w:rPr>
             </w:pPr>
             <w:r>
               <w:rPr>
-                <w:b/>
                 <w:lang w:val="de-AT"/>
               </w:rPr>
               <w:t>Benutzbarkeit</w:t>
@@ -4779,21 +5067,23 @@
         </w:tc>
       </w:tr>
       <w:tr>
+        <w:trPr>
+          <w:trHeight w:val="407"/>
+        </w:trPr>
         <w:tc>
           <w:tcPr>
             <w:tcW w:w="1811" w:type="dxa"/>
+            <w:vAlign w:val="center"/>
           </w:tcPr>
           <w:p>
             <w:pPr>
               <w:jc w:val="center"/>
               <w:rPr>
-                <w:b/>
                 <w:lang w:val="de-AT"/>
               </w:rPr>
             </w:pPr>
             <w:r>
               <w:rPr>
-                <w:b/>
                 <w:lang w:val="de-AT"/>
               </w:rPr>
               <w:t>Effizienz</w:t>
@@ -4858,21 +5148,23 @@
         </w:tc>
       </w:tr>
       <w:tr>
+        <w:trPr>
+          <w:trHeight w:val="413"/>
+        </w:trPr>
         <w:tc>
           <w:tcPr>
             <w:tcW w:w="1811" w:type="dxa"/>
+            <w:vAlign w:val="center"/>
           </w:tcPr>
           <w:p>
             <w:pPr>
               <w:jc w:val="center"/>
               <w:rPr>
-                <w:b/>
                 <w:lang w:val="de-AT"/>
               </w:rPr>
             </w:pPr>
             <w:r>
               <w:rPr>
-                <w:b/>
                 <w:lang w:val="de-AT"/>
               </w:rPr>
               <w:t>Änderbarkeit</w:t>
@@ -4937,21 +5229,23 @@
         </w:tc>
       </w:tr>
       <w:tr>
+        <w:trPr>
+          <w:trHeight w:val="418"/>
+        </w:trPr>
         <w:tc>
           <w:tcPr>
             <w:tcW w:w="1811" w:type="dxa"/>
+            <w:vAlign w:val="center"/>
           </w:tcPr>
           <w:p>
             <w:pPr>
               <w:jc w:val="center"/>
               <w:rPr>
-                <w:b/>
                 <w:lang w:val="de-AT"/>
               </w:rPr>
             </w:pPr>
             <w:r>
               <w:rPr>
-                <w:b/>
                 <w:lang w:val="de-AT"/>
               </w:rPr>
               <w:t>Übertragbarkeit</w:t>
@@ -5026,11 +5320,11 @@
       <w:pPr>
         <w:pStyle w:val="berschrift1"/>
       </w:pPr>
-      <w:bookmarkStart w:id="17" w:name="_Toc7460135"/>
+      <w:bookmarkStart w:id="18" w:name="_Toc7463991"/>
       <w:r>
         <w:t>Glossar</w:t>
       </w:r>
-      <w:bookmarkEnd w:id="17"/>
+      <w:bookmarkEnd w:id="18"/>
     </w:p>
     <w:p/>
     <w:p>
@@ -5038,12 +5332,14 @@
         <w:spacing w:after="120"/>
         <w:rPr>
           <w:b/>
+          <w:sz w:val="28"/>
           <w:lang w:val="de-AT"/>
         </w:rPr>
       </w:pPr>
       <w:r>
         <w:rPr>
           <w:b/>
+          <w:sz w:val="28"/>
           <w:lang w:val="de-AT"/>
         </w:rPr>
         <w:t>Gateway</w:t>
@@ -5285,301 +5581,326 @@
       <w:pPr>
         <w:spacing w:after="120"/>
         <w:rPr>
+          <w:b/>
+          <w:sz w:val="28"/>
+          <w:lang w:val="de-AT"/>
+        </w:rPr>
+      </w:pPr>
+      <w:proofErr w:type="spellStart"/>
+      <w:r>
+        <w:rPr>
+          <w:b/>
+          <w:sz w:val="28"/>
+          <w:lang w:val="de-AT"/>
+        </w:rPr>
+        <w:t>IoT</w:t>
+      </w:r>
+      <w:proofErr w:type="spellEnd"/>
+    </w:p>
+    <w:p>
+      <w:pPr>
+        <w:rPr>
+          <w:rFonts w:cstheme="minorHAnsi"/>
+        </w:rPr>
+      </w:pPr>
+      <w:r>
+        <w:rPr>
+          <w:rFonts w:cstheme="minorHAnsi"/>
+          <w:color w:val="222222"/>
+          <w:shd w:val="clear" w:color="auto" w:fill="FFFFFF"/>
+        </w:rPr>
+        <w:t>Das</w:t>
+      </w:r>
+      <w:r>
+        <w:rPr>
+          <w:rStyle w:val="apple-converted-space"/>
+          <w:rFonts w:cstheme="minorHAnsi"/>
+          <w:color w:val="222222"/>
+          <w:shd w:val="clear" w:color="auto" w:fill="FFFFFF"/>
+        </w:rPr>
+        <w:t> </w:t>
+      </w:r>
+      <w:r>
+        <w:rPr>
+          <w:rFonts w:cstheme="minorHAnsi"/>
+          <w:b/>
+          <w:bCs/>
+          <w:color w:val="222222"/>
+        </w:rPr>
+        <w:t>Internet der Dinge</w:t>
+      </w:r>
+      <w:r>
+        <w:rPr>
+          <w:rStyle w:val="apple-converted-space"/>
+          <w:rFonts w:cstheme="minorHAnsi"/>
+          <w:color w:val="222222"/>
+          <w:shd w:val="clear" w:color="auto" w:fill="FFFFFF"/>
+        </w:rPr>
+        <w:t> </w:t>
+      </w:r>
+      <w:r>
+        <w:rPr>
+          <w:rFonts w:cstheme="minorHAnsi"/>
+          <w:color w:val="222222"/>
+          <w:shd w:val="clear" w:color="auto" w:fill="FFFFFF"/>
+        </w:rPr>
+        <w:t>(</w:t>
+      </w:r>
+      <w:proofErr w:type="spellStart"/>
+      <w:r>
+        <w:rPr>
+          <w:rFonts w:cstheme="minorHAnsi"/>
+          <w:b/>
+          <w:bCs/>
+          <w:color w:val="222222"/>
+        </w:rPr>
+        <w:t>IdD</w:t>
+      </w:r>
+      <w:proofErr w:type="spellEnd"/>
+      <w:r>
+        <w:rPr>
+          <w:rFonts w:cstheme="minorHAnsi"/>
+          <w:color w:val="222222"/>
+          <w:shd w:val="clear" w:color="auto" w:fill="FFFFFF"/>
+        </w:rPr>
+        <w:t>) (auch:</w:t>
+      </w:r>
+      <w:r>
+        <w:rPr>
+          <w:rStyle w:val="apple-converted-space"/>
+          <w:rFonts w:cstheme="minorHAnsi"/>
+          <w:color w:val="222222"/>
+          <w:shd w:val="clear" w:color="auto" w:fill="FFFFFF"/>
+        </w:rPr>
+        <w:t> </w:t>
+      </w:r>
+      <w:r>
+        <w:rPr>
+          <w:rFonts w:cstheme="minorHAnsi"/>
+          <w:b/>
+          <w:bCs/>
+          <w:color w:val="222222"/>
+        </w:rPr>
+        <w:t>„Allesnetz“</w:t>
+      </w:r>
+      <w:r>
+        <w:rPr>
+          <w:rFonts w:cstheme="minorHAnsi"/>
+          <w:color w:val="222222"/>
+          <w:shd w:val="clear" w:color="auto" w:fill="FFFFFF"/>
+        </w:rPr>
+        <w:t>;</w:t>
+      </w:r>
+      <w:r>
+        <w:rPr>
+          <w:rFonts w:cstheme="minorHAnsi"/>
+          <w:color w:val="222222"/>
+        </w:rPr>
+        <w:t xml:space="preserve"> Englisch</w:t>
+      </w:r>
+      <w:r>
+        <w:rPr>
+          <w:rStyle w:val="apple-converted-space"/>
+          <w:rFonts w:cstheme="minorHAnsi"/>
+          <w:color w:val="222222"/>
+          <w:shd w:val="clear" w:color="auto" w:fill="FFFFFF"/>
+        </w:rPr>
+        <w:t> </w:t>
+      </w:r>
+      <w:r>
+        <w:rPr>
+          <w:rFonts w:cstheme="minorHAnsi"/>
+          <w:b/>
+          <w:bCs/>
+          <w:i/>
+          <w:iCs/>
+          <w:color w:val="222222"/>
+        </w:rPr>
+        <w:t xml:space="preserve">Internet </w:t>
+      </w:r>
+      <w:proofErr w:type="spellStart"/>
+      <w:r>
+        <w:rPr>
+          <w:rFonts w:cstheme="minorHAnsi"/>
+          <w:b/>
+          <w:bCs/>
+          <w:i/>
+          <w:iCs/>
+          <w:color w:val="222222"/>
+        </w:rPr>
+        <w:t>of</w:t>
+      </w:r>
+      <w:proofErr w:type="spellEnd"/>
+      <w:r>
+        <w:rPr>
+          <w:rFonts w:cstheme="minorHAnsi"/>
+          <w:b/>
+          <w:bCs/>
+          <w:i/>
+          <w:iCs/>
+          <w:color w:val="222222"/>
+        </w:rPr>
+        <w:t xml:space="preserve"> Things</w:t>
+      </w:r>
+      <w:r>
+        <w:rPr>
+          <w:rFonts w:cstheme="minorHAnsi"/>
+          <w:color w:val="222222"/>
+          <w:shd w:val="clear" w:color="auto" w:fill="FFFFFF"/>
+        </w:rPr>
+        <w:t>, Kurzform:</w:t>
+      </w:r>
+      <w:r>
+        <w:rPr>
+          <w:rStyle w:val="apple-converted-space"/>
+          <w:rFonts w:cstheme="minorHAnsi"/>
+          <w:color w:val="222222"/>
+          <w:shd w:val="clear" w:color="auto" w:fill="FFFFFF"/>
+        </w:rPr>
+        <w:t> </w:t>
+      </w:r>
+      <w:proofErr w:type="spellStart"/>
+      <w:r>
+        <w:rPr>
+          <w:rFonts w:cstheme="minorHAnsi"/>
+          <w:b/>
+          <w:bCs/>
+          <w:color w:val="222222"/>
+        </w:rPr>
+        <w:t>IoT</w:t>
+      </w:r>
+      <w:proofErr w:type="spellEnd"/>
+      <w:r>
+        <w:rPr>
+          <w:rFonts w:cstheme="minorHAnsi"/>
+          <w:color w:val="222222"/>
+          <w:shd w:val="clear" w:color="auto" w:fill="FFFFFF"/>
+        </w:rPr>
+        <w:t>) ist ein Sammelbegriff für Technologien einer</w:t>
+      </w:r>
+      <w:r>
+        <w:rPr>
+          <w:rFonts w:cstheme="minorHAnsi"/>
+          <w:color w:val="222222"/>
+          <w:shd w:val="clear" w:color="auto" w:fill="FFFFFF"/>
+        </w:rPr>
+        <w:t xml:space="preserve"> </w:t>
+      </w:r>
+      <w:r>
+        <w:rPr>
+          <w:rFonts w:cstheme="minorHAnsi"/>
+          <w:color w:val="222222"/>
+          <w:shd w:val="clear" w:color="auto" w:fill="FFFFFF"/>
+        </w:rPr>
+        <w:t>globale</w:t>
+      </w:r>
+      <w:r>
+        <w:rPr>
+          <w:rFonts w:cstheme="minorHAnsi"/>
+          <w:color w:val="222222"/>
+          <w:shd w:val="clear" w:color="auto" w:fill="FFFFFF"/>
+        </w:rPr>
+        <w:t>n Infrastruktur</w:t>
+      </w:r>
+      <w:r>
+        <w:rPr>
+          <w:rStyle w:val="apple-converted-space"/>
+          <w:rFonts w:cstheme="minorHAnsi"/>
+          <w:color w:val="222222"/>
+          <w:shd w:val="clear" w:color="auto" w:fill="FFFFFF"/>
+        </w:rPr>
+        <w:t> </w:t>
+      </w:r>
+      <w:r>
+        <w:rPr>
+          <w:rFonts w:cstheme="minorHAnsi"/>
+          <w:color w:val="222222"/>
+          <w:shd w:val="clear" w:color="auto" w:fill="FFFFFF"/>
+        </w:rPr>
+        <w:t>der</w:t>
+      </w:r>
+      <w:r>
+        <w:rPr>
+          <w:rStyle w:val="apple-converted-space"/>
+          <w:rFonts w:cstheme="minorHAnsi"/>
+          <w:color w:val="222222"/>
+          <w:shd w:val="clear" w:color="auto" w:fill="FFFFFF"/>
+        </w:rPr>
+        <w:t> </w:t>
+      </w:r>
+      <w:r>
+        <w:rPr>
+          <w:rFonts w:cstheme="minorHAnsi"/>
+        </w:rPr>
+        <w:t>Informationsgesellschaften</w:t>
+      </w:r>
+      <w:r>
+        <w:rPr>
+          <w:rFonts w:cstheme="minorHAnsi"/>
+          <w:color w:val="222222"/>
+          <w:shd w:val="clear" w:color="auto" w:fill="FFFFFF"/>
+        </w:rPr>
+        <w:t>, die es ermöglicht, physische und virtuelle Gegenstände miteinander zu vernetzen und sie durch</w:t>
+      </w:r>
+      <w:r>
+        <w:rPr>
+          <w:rStyle w:val="apple-converted-space"/>
+          <w:rFonts w:cstheme="minorHAnsi"/>
+          <w:color w:val="222222"/>
+          <w:shd w:val="clear" w:color="auto" w:fill="FFFFFF"/>
+        </w:rPr>
+        <w:t> </w:t>
+      </w:r>
+      <w:r>
+        <w:rPr>
+          <w:rFonts w:cstheme="minorHAnsi"/>
+        </w:rPr>
+        <w:t>Informations- und Kommunikationstechniken</w:t>
+      </w:r>
+      <w:r>
+        <w:rPr>
+          <w:rStyle w:val="apple-converted-space"/>
+          <w:rFonts w:cstheme="minorHAnsi"/>
+          <w:color w:val="222222"/>
+          <w:shd w:val="clear" w:color="auto" w:fill="FFFFFF"/>
+        </w:rPr>
+        <w:t> </w:t>
+      </w:r>
+      <w:r>
+        <w:rPr>
+          <w:rFonts w:cstheme="minorHAnsi"/>
+          <w:color w:val="222222"/>
+          <w:shd w:val="clear" w:color="auto" w:fill="FFFFFF"/>
+        </w:rPr>
+        <w:t>zusammenarbeiten zu lassen.</w:t>
+      </w:r>
+    </w:p>
+    <w:p>
+      <w:pPr>
+        <w:rPr>
           <w:rFonts w:cstheme="minorHAnsi"/>
           <w:color w:val="222222"/>
           <w:szCs w:val="21"/>
           <w:shd w:val="clear" w:color="auto" w:fill="FFFFFF"/>
         </w:rPr>
       </w:pPr>
-      <w:proofErr w:type="spellStart"/>
-      <w:r>
-        <w:rPr>
-          <w:rFonts w:cstheme="minorHAnsi"/>
-          <w:b/>
-          <w:color w:val="222222"/>
-          <w:szCs w:val="21"/>
-          <w:shd w:val="clear" w:color="auto" w:fill="FFFFFF"/>
-        </w:rPr>
-        <w:t>IoT</w:t>
-      </w:r>
-      <w:proofErr w:type="spellEnd"/>
-    </w:p>
-    <w:p>
-      <w:pPr>
-        <w:rPr>
-          <w:rFonts w:cstheme="minorHAnsi"/>
-        </w:rPr>
-      </w:pPr>
-      <w:r>
-        <w:rPr>
-          <w:rFonts w:cstheme="minorHAnsi"/>
-          <w:color w:val="222222"/>
-          <w:shd w:val="clear" w:color="auto" w:fill="FFFFFF"/>
-        </w:rPr>
-        <w:t>Das</w:t>
-      </w:r>
-      <w:r>
-        <w:rPr>
-          <w:rStyle w:val="apple-converted-space"/>
-          <w:rFonts w:cstheme="minorHAnsi"/>
-          <w:color w:val="222222"/>
-          <w:shd w:val="clear" w:color="auto" w:fill="FFFFFF"/>
-        </w:rPr>
-        <w:t> </w:t>
-      </w:r>
-      <w:r>
-        <w:rPr>
-          <w:rFonts w:cstheme="minorHAnsi"/>
-          <w:b/>
-          <w:bCs/>
-          <w:color w:val="222222"/>
-        </w:rPr>
-        <w:t>Internet der Dinge</w:t>
-      </w:r>
-      <w:r>
-        <w:rPr>
-          <w:rStyle w:val="apple-converted-space"/>
-          <w:rFonts w:cstheme="minorHAnsi"/>
-          <w:color w:val="222222"/>
-          <w:shd w:val="clear" w:color="auto" w:fill="FFFFFF"/>
-        </w:rPr>
-        <w:t> </w:t>
-      </w:r>
-      <w:r>
-        <w:rPr>
-          <w:rFonts w:cstheme="minorHAnsi"/>
-          <w:color w:val="222222"/>
-          <w:shd w:val="clear" w:color="auto" w:fill="FFFFFF"/>
-        </w:rPr>
-        <w:t>(</w:t>
-      </w:r>
-      <w:proofErr w:type="spellStart"/>
-      <w:r>
-        <w:rPr>
-          <w:rFonts w:cstheme="minorHAnsi"/>
-          <w:b/>
-          <w:bCs/>
-          <w:color w:val="222222"/>
-        </w:rPr>
-        <w:t>IdD</w:t>
-      </w:r>
-      <w:proofErr w:type="spellEnd"/>
-      <w:r>
-        <w:rPr>
-          <w:rFonts w:cstheme="minorHAnsi"/>
-          <w:color w:val="222222"/>
-          <w:shd w:val="clear" w:color="auto" w:fill="FFFFFF"/>
-        </w:rPr>
-        <w:t>) (auch:</w:t>
-      </w:r>
-      <w:r>
-        <w:rPr>
-          <w:rStyle w:val="apple-converted-space"/>
-          <w:rFonts w:cstheme="minorHAnsi"/>
-          <w:color w:val="222222"/>
-          <w:shd w:val="clear" w:color="auto" w:fill="FFFFFF"/>
-        </w:rPr>
-        <w:t> </w:t>
-      </w:r>
-      <w:r>
-        <w:rPr>
-          <w:rFonts w:cstheme="minorHAnsi"/>
-          <w:b/>
-          <w:bCs/>
-          <w:color w:val="222222"/>
-        </w:rPr>
-        <w:t>„Allesnetz“</w:t>
-      </w:r>
-      <w:r>
-        <w:rPr>
-          <w:rFonts w:cstheme="minorHAnsi"/>
-          <w:color w:val="222222"/>
-          <w:shd w:val="clear" w:color="auto" w:fill="FFFFFF"/>
-        </w:rPr>
-        <w:t>;</w:t>
-      </w:r>
-      <w:r>
-        <w:rPr>
-          <w:rFonts w:cstheme="minorHAnsi"/>
-          <w:color w:val="222222"/>
-        </w:rPr>
-        <w:t xml:space="preserve"> Englisch</w:t>
-      </w:r>
-      <w:r>
-        <w:rPr>
-          <w:rStyle w:val="apple-converted-space"/>
-          <w:rFonts w:cstheme="minorHAnsi"/>
-          <w:color w:val="222222"/>
-          <w:shd w:val="clear" w:color="auto" w:fill="FFFFFF"/>
-        </w:rPr>
-        <w:t> </w:t>
-      </w:r>
-      <w:r>
-        <w:rPr>
-          <w:rFonts w:cstheme="minorHAnsi"/>
-          <w:b/>
-          <w:bCs/>
-          <w:i/>
-          <w:iCs/>
-          <w:color w:val="222222"/>
-        </w:rPr>
-        <w:t xml:space="preserve">Internet </w:t>
-      </w:r>
-      <w:proofErr w:type="spellStart"/>
-      <w:r>
-        <w:rPr>
-          <w:rFonts w:cstheme="minorHAnsi"/>
-          <w:b/>
-          <w:bCs/>
-          <w:i/>
-          <w:iCs/>
-          <w:color w:val="222222"/>
-        </w:rPr>
-        <w:t>of</w:t>
-      </w:r>
-      <w:proofErr w:type="spellEnd"/>
-      <w:r>
-        <w:rPr>
-          <w:rFonts w:cstheme="minorHAnsi"/>
-          <w:b/>
-          <w:bCs/>
-          <w:i/>
-          <w:iCs/>
-          <w:color w:val="222222"/>
-        </w:rPr>
-        <w:t xml:space="preserve"> Things</w:t>
-      </w:r>
-      <w:r>
-        <w:rPr>
-          <w:rFonts w:cstheme="minorHAnsi"/>
-          <w:color w:val="222222"/>
-          <w:shd w:val="clear" w:color="auto" w:fill="FFFFFF"/>
-        </w:rPr>
-        <w:t>, Kurzform:</w:t>
-      </w:r>
-      <w:r>
-        <w:rPr>
-          <w:rStyle w:val="apple-converted-space"/>
-          <w:rFonts w:cstheme="minorHAnsi"/>
-          <w:color w:val="222222"/>
-          <w:shd w:val="clear" w:color="auto" w:fill="FFFFFF"/>
-        </w:rPr>
-        <w:t> </w:t>
-      </w:r>
-      <w:proofErr w:type="spellStart"/>
-      <w:r>
-        <w:rPr>
-          <w:rFonts w:cstheme="minorHAnsi"/>
-          <w:b/>
-          <w:bCs/>
-          <w:color w:val="222222"/>
-        </w:rPr>
-        <w:t>IoT</w:t>
-      </w:r>
-      <w:proofErr w:type="spellEnd"/>
-      <w:r>
-        <w:rPr>
-          <w:rFonts w:cstheme="minorHAnsi"/>
-          <w:color w:val="222222"/>
-          <w:shd w:val="clear" w:color="auto" w:fill="FFFFFF"/>
-        </w:rPr>
-        <w:t>) ist ein Sammelbegriff für Technologien einer</w:t>
-      </w:r>
-      <w:r>
-        <w:rPr>
-          <w:rFonts w:cstheme="minorHAnsi"/>
-          <w:color w:val="222222"/>
-          <w:shd w:val="clear" w:color="auto" w:fill="FFFFFF"/>
-        </w:rPr>
-        <w:t xml:space="preserve"> </w:t>
-      </w:r>
-      <w:r>
-        <w:rPr>
-          <w:rFonts w:cstheme="minorHAnsi"/>
-          <w:color w:val="222222"/>
-          <w:shd w:val="clear" w:color="auto" w:fill="FFFFFF"/>
-        </w:rPr>
-        <w:t>globale</w:t>
-      </w:r>
-      <w:r>
-        <w:rPr>
-          <w:rFonts w:cstheme="minorHAnsi"/>
-          <w:color w:val="222222"/>
-          <w:shd w:val="clear" w:color="auto" w:fill="FFFFFF"/>
-        </w:rPr>
-        <w:t>n Infrastruktur</w:t>
-      </w:r>
-      <w:r>
-        <w:rPr>
-          <w:rStyle w:val="apple-converted-space"/>
-          <w:rFonts w:cstheme="minorHAnsi"/>
-          <w:color w:val="222222"/>
-          <w:shd w:val="clear" w:color="auto" w:fill="FFFFFF"/>
-        </w:rPr>
-        <w:t> </w:t>
-      </w:r>
-      <w:r>
-        <w:rPr>
-          <w:rFonts w:cstheme="minorHAnsi"/>
-          <w:color w:val="222222"/>
-          <w:shd w:val="clear" w:color="auto" w:fill="FFFFFF"/>
-        </w:rPr>
-        <w:t>der</w:t>
-      </w:r>
-      <w:r>
-        <w:rPr>
-          <w:rStyle w:val="apple-converted-space"/>
-          <w:rFonts w:cstheme="minorHAnsi"/>
-          <w:color w:val="222222"/>
-          <w:shd w:val="clear" w:color="auto" w:fill="FFFFFF"/>
-        </w:rPr>
-        <w:t> </w:t>
-      </w:r>
-      <w:r>
-        <w:rPr>
-          <w:rFonts w:cstheme="minorHAnsi"/>
-        </w:rPr>
-        <w:t>Informationsgesellschaften</w:t>
-      </w:r>
-      <w:r>
-        <w:rPr>
-          <w:rFonts w:cstheme="minorHAnsi"/>
-          <w:color w:val="222222"/>
-          <w:shd w:val="clear" w:color="auto" w:fill="FFFFFF"/>
-        </w:rPr>
-        <w:t>, die es ermöglicht, physische und virtuelle Gegenstände miteinander zu vernetzen und sie durch</w:t>
-      </w:r>
-      <w:r>
-        <w:rPr>
-          <w:rStyle w:val="apple-converted-space"/>
-          <w:rFonts w:cstheme="minorHAnsi"/>
-          <w:color w:val="222222"/>
-          <w:shd w:val="clear" w:color="auto" w:fill="FFFFFF"/>
-        </w:rPr>
-        <w:t> </w:t>
-      </w:r>
-      <w:r>
-        <w:rPr>
-          <w:rFonts w:cstheme="minorHAnsi"/>
-        </w:rPr>
-        <w:t>Informations- und Kommunikationstechniken</w:t>
-      </w:r>
-      <w:r>
-        <w:rPr>
-          <w:rStyle w:val="apple-converted-space"/>
-          <w:rFonts w:cstheme="minorHAnsi"/>
-          <w:color w:val="222222"/>
-          <w:shd w:val="clear" w:color="auto" w:fill="FFFFFF"/>
-        </w:rPr>
-        <w:t> </w:t>
-      </w:r>
-      <w:r>
-        <w:rPr>
-          <w:rFonts w:cstheme="minorHAnsi"/>
-          <w:color w:val="222222"/>
-          <w:shd w:val="clear" w:color="auto" w:fill="FFFFFF"/>
-        </w:rPr>
-        <w:t>zusammenarbeiten zu lassen.</w:t>
+    </w:p>
+    <w:p>
+      <w:pPr>
+        <w:spacing w:after="120"/>
+        <w:rPr>
+          <w:b/>
+          <w:sz w:val="28"/>
+          <w:lang w:val="de-AT"/>
+        </w:rPr>
+      </w:pPr>
+      <w:r>
+        <w:rPr>
+          <w:b/>
+          <w:sz w:val="28"/>
+          <w:lang w:val="de-AT"/>
+        </w:rPr>
+        <w:t>IBM-Cloud</w:t>
       </w:r>
     </w:p>
     <w:p>
@@ -5591,46 +5912,42 @@
           <w:shd w:val="clear" w:color="auto" w:fill="FFFFFF"/>
         </w:rPr>
       </w:pPr>
-    </w:p>
-    <w:p>
-      <w:pPr>
-        <w:spacing w:after="120"/>
-        <w:rPr>
-          <w:rFonts w:cstheme="minorHAnsi"/>
-          <w:b/>
-          <w:color w:val="222222"/>
-          <w:szCs w:val="21"/>
-          <w:shd w:val="clear" w:color="auto" w:fill="FFFFFF"/>
-        </w:rPr>
-      </w:pPr>
-      <w:r>
-        <w:rPr>
-          <w:rFonts w:cstheme="minorHAnsi"/>
-          <w:b/>
-          <w:color w:val="222222"/>
-          <w:szCs w:val="21"/>
-          <w:shd w:val="clear" w:color="auto" w:fill="FFFFFF"/>
-        </w:rPr>
-        <w:t>IBM-Cloud</w:t>
-      </w:r>
-    </w:p>
-    <w:p>
-      <w:pPr>
+      <w:r>
         <w:rPr>
           <w:rFonts w:cstheme="minorHAnsi"/>
           <w:color w:val="222222"/>
           <w:szCs w:val="21"/>
           <w:shd w:val="clear" w:color="auto" w:fill="FFFFFF"/>
         </w:rPr>
-      </w:pPr>
-      <w:r>
+        <w:t>Dies ist eine Zusammenstellung verschiedener Services, mit deren Hilfe der Aufbau einer vollständigen Software-Architektur ermöglicht wird. Gehört dem Unternehmen IBM.</w:t>
+      </w:r>
+    </w:p>
+    <w:p>
+      <w:pPr>
         <w:rPr>
           <w:rFonts w:cstheme="minorHAnsi"/>
           <w:color w:val="222222"/>
           <w:szCs w:val="21"/>
           <w:shd w:val="clear" w:color="auto" w:fill="FFFFFF"/>
         </w:rPr>
-        <w:t>Dies ist eine Zusammenstellung verschiedener Services, mit deren Hilfe der Aufbau einer vollständigen Software-Architektur ermöglicht wird. Gehört dem Unternehmen IBM.</w:t>
+      </w:pPr>
+    </w:p>
+    <w:p>
+      <w:pPr>
+        <w:spacing w:after="120"/>
+        <w:rPr>
+          <w:b/>
+          <w:sz w:val="28"/>
+          <w:lang w:val="de-AT"/>
+        </w:rPr>
+      </w:pPr>
+      <w:r>
+        <w:rPr>
+          <w:b/>
+          <w:sz w:val="28"/>
+          <w:lang w:val="de-AT"/>
+        </w:rPr>
+        <w:t>Persistenz</w:t>
       </w:r>
     </w:p>
     <w:p>
@@ -5642,90 +5959,71 @@
           <w:shd w:val="clear" w:color="auto" w:fill="FFFFFF"/>
         </w:rPr>
       </w:pPr>
-    </w:p>
-    <w:p>
-      <w:pPr>
-        <w:spacing w:after="120"/>
+      <w:r>
         <w:rPr>
           <w:rFonts w:cstheme="minorHAnsi"/>
           <w:color w:val="222222"/>
           <w:szCs w:val="21"/>
           <w:shd w:val="clear" w:color="auto" w:fill="FFFFFF"/>
         </w:rPr>
-      </w:pPr>
-      <w:r>
-        <w:rPr>
-          <w:rFonts w:cstheme="minorHAnsi"/>
-          <w:b/>
-          <w:color w:val="222222"/>
-          <w:szCs w:val="21"/>
-          <w:shd w:val="clear" w:color="auto" w:fill="FFFFFF"/>
+        <w:t>Bezeichnet in der Informatik die Fähigkeit „logische Verbindungen“ über einen längeren Zeitraum aufrecht zu erhalten.</w:t>
+      </w:r>
+    </w:p>
+    <w:p/>
+    <w:p>
+      <w:pPr>
+        <w:spacing w:after="160" w:line="259" w:lineRule="auto"/>
+        <w:rPr>
+          <w:b/>
+          <w:sz w:val="28"/>
+          <w:lang w:val="de-AT"/>
+        </w:rPr>
+      </w:pPr>
+      <w:r>
+        <w:rPr>
+          <w:b/>
+          <w:sz w:val="28"/>
+          <w:lang w:val="de-AT"/>
+        </w:rPr>
+        <w:br w:type="page"/>
+      </w:r>
+    </w:p>
+    <w:p>
+      <w:pPr>
+        <w:spacing w:after="120"/>
+        <w:rPr>
+          <w:b/>
+          <w:sz w:val="28"/>
+          <w:lang w:val="de-AT"/>
+        </w:rPr>
+      </w:pPr>
+      <w:proofErr w:type="spellStart"/>
+      <w:r>
+        <w:rPr>
+          <w:b/>
+          <w:sz w:val="28"/>
+          <w:lang w:val="de-AT"/>
         </w:rPr>
         <w:lastRenderedPageBreak/>
-        <w:t>Persistenz</w:t>
-      </w:r>
-    </w:p>
-    <w:p>
-      <w:pPr>
-        <w:rPr>
-          <w:rFonts w:cstheme="minorHAnsi"/>
-          <w:color w:val="222222"/>
-          <w:szCs w:val="21"/>
-          <w:shd w:val="clear" w:color="auto" w:fill="FFFFFF"/>
-        </w:rPr>
-      </w:pPr>
-      <w:r>
-        <w:rPr>
-          <w:rFonts w:cstheme="minorHAnsi"/>
-          <w:color w:val="222222"/>
-          <w:szCs w:val="21"/>
-          <w:shd w:val="clear" w:color="auto" w:fill="FFFFFF"/>
-        </w:rPr>
-        <w:t>Bezeichnet in der Informatik die Fähigkeit „logische Verbindungen“ über einen längeren Zeitraum aufrecht zu erhalten.</w:t>
-      </w:r>
-    </w:p>
-    <w:p/>
-    <w:p>
-      <w:pPr>
-        <w:spacing w:after="120"/>
-        <w:rPr>
-          <w:rFonts w:cstheme="minorHAnsi"/>
-          <w:b/>
-          <w:color w:val="222222"/>
-          <w:szCs w:val="21"/>
-          <w:shd w:val="clear" w:color="auto" w:fill="FFFFFF"/>
-        </w:rPr>
-      </w:pPr>
+        <w:t>Node</w:t>
+      </w:r>
+      <w:proofErr w:type="spellEnd"/>
+      <w:r>
+        <w:rPr>
+          <w:b/>
+          <w:sz w:val="28"/>
+          <w:lang w:val="de-AT"/>
+        </w:rPr>
+        <w:t>-RED</w:t>
+      </w:r>
+    </w:p>
+    <w:p>
       <w:proofErr w:type="spellStart"/>
       <w:r>
-        <w:rPr>
-          <w:rFonts w:cstheme="minorHAnsi"/>
-          <w:b/>
-          <w:color w:val="222222"/>
-          <w:szCs w:val="21"/>
-          <w:shd w:val="clear" w:color="auto" w:fill="FFFFFF"/>
-        </w:rPr>
         <w:t>Node</w:t>
       </w:r>
       <w:proofErr w:type="spellEnd"/>
       <w:r>
-        <w:rPr>
-          <w:rFonts w:cstheme="minorHAnsi"/>
-          <w:b/>
-          <w:color w:val="222222"/>
-          <w:szCs w:val="21"/>
-          <w:shd w:val="clear" w:color="auto" w:fill="FFFFFF"/>
-        </w:rPr>
-        <w:t>-RED</w:t>
-      </w:r>
-    </w:p>
-    <w:p>
-      <w:proofErr w:type="spellStart"/>
-      <w:r>
-        <w:t>Node</w:t>
-      </w:r>
-      <w:proofErr w:type="spellEnd"/>
-      <w:r>
         <w:t>-RED ist ein Programmiertool zur Verkabelung von Hardwaregeräten, APIs und Online-Diensten auf neue und interessante Weise.</w:t>
       </w:r>
     </w:p>
@@ -5735,8 +6033,8 @@
       </w:r>
     </w:p>
     <w:sectPr>
-      <w:headerReference w:type="default" r:id="rId9"/>
-      <w:footerReference w:type="default" r:id="rId10"/>
+      <w:headerReference w:type="default" r:id="rId11"/>
+      <w:footerReference w:type="default" r:id="rId12"/>
       <w:pgSz w:w="11906" w:h="16838"/>
       <w:pgMar w:top="1440" w:right="1440" w:bottom="1440" w:left="1440" w:header="720" w:footer="720" w:gutter="0"/>
       <w:cols w:space="720"/>
@@ -5852,11 +6150,19 @@
       <w:ptab w:relativeTo="margin" w:alignment="center" w:leader="none"/>
     </w:r>
     <w:r>
-      <w:t>V 0.1</w:t>
+      <w:t xml:space="preserve">V </w:t>
+    </w:r>
+    <w:r>
+      <w:t>1.0</w:t>
     </w:r>
     <w:r>
       <w:tab/>
-      <w:t>17.04.2019</w:t>
+    </w:r>
+    <w:r>
+      <w:t>29</w:t>
+    </w:r>
+    <w:r>
+      <w:t>.04.2019</w:t>
     </w:r>
   </w:p>
 </w:hdr>
@@ -6812,7 +7118,7 @@
       </w:pPr>
     </w:pPrDefault>
   </w:docDefaults>
-  <w:latentStyles w:defLockedState="0" w:defUIPriority="99" w:defSemiHidden="0" w:defUnhideWhenUsed="0" w:defQFormat="0" w:count="375">
+  <w:latentStyles w:defLockedState="0" w:defUIPriority="99" w:defSemiHidden="0" w:defUnhideWhenUsed="0" w:defQFormat="0" w:count="376">
     <w:lsdException w:name="Normal" w:uiPriority="0" w:qFormat="1"/>
     <w:lsdException w:name="heading 1" w:uiPriority="9" w:qFormat="1"/>
     <w:lsdException w:name="heading 2" w:semiHidden="1" w:uiPriority="9" w:unhideWhenUsed="1" w:qFormat="1"/>
@@ -6918,7 +7224,6 @@
     <w:lsdException w:name="HTML Sample" w:semiHidden="1" w:unhideWhenUsed="1"/>
     <w:lsdException w:name="HTML Typewriter" w:semiHidden="1" w:unhideWhenUsed="1"/>
     <w:lsdException w:name="HTML Variable" w:semiHidden="1" w:unhideWhenUsed="1"/>
-    <w:lsdException w:name="Normal Table" w:semiHidden="1" w:unhideWhenUsed="1"/>
     <w:lsdException w:name="annotation subject" w:semiHidden="1" w:unhideWhenUsed="1"/>
     <w:lsdException w:name="No List" w:semiHidden="1" w:unhideWhenUsed="1"/>
     <w:lsdException w:name="Outline List 1" w:semiHidden="1" w:unhideWhenUsed="1"/>
@@ -6965,10 +7270,8 @@
     <w:lsdException w:name="Table Subtle 2" w:semiHidden="1" w:unhideWhenUsed="1"/>
     <w:lsdException w:name="Table Web 1" w:semiHidden="1" w:unhideWhenUsed="1"/>
     <w:lsdException w:name="Table Web 2" w:semiHidden="1" w:unhideWhenUsed="1"/>
-    <w:lsdException w:name="Table Web 3" w:semiHidden="1" w:unhideWhenUsed="1"/>
     <w:lsdException w:name="Balloon Text" w:semiHidden="1" w:unhideWhenUsed="1"/>
     <w:lsdException w:name="Table Grid" w:uiPriority="39"/>
-    <w:lsdException w:name="Table Theme" w:semiHidden="1" w:unhideWhenUsed="1"/>
     <w:lsdException w:name="Placeholder Text" w:semiHidden="1"/>
     <w:lsdException w:name="No Spacing" w:uiPriority="1" w:qFormat="1"/>
     <w:lsdException w:name="Light Shading" w:uiPriority="60"/>
@@ -7188,6 +7491,7 @@
     <w:lsdException w:name="Smart Hyperlink" w:semiHidden="1" w:unhideWhenUsed="1"/>
     <w:lsdException w:name="Hashtag" w:semiHidden="1" w:unhideWhenUsed="1"/>
     <w:lsdException w:name="Unresolved Mention" w:semiHidden="1" w:unhideWhenUsed="1"/>
+    <w:lsdException w:name="Smart Link" w:semiHidden="1" w:unhideWhenUsed="1"/>
   </w:latentStyles>
   <w:style w:type="paragraph" w:default="1" w:styleId="Standard">
     <w:name w:val="Normal"/>
@@ -7780,7 +8084,7 @@
 </file>
 
 <file path=customXml/itemProps1.xml><?xml version="1.0" encoding="utf-8"?>
-<ds:datastoreItem xmlns:ds="http://schemas.openxmlformats.org/officeDocument/2006/customXml" ds:itemID="{0788FF81-A3A4-B246-929B-0F95DBB57DCF}">
+<ds:datastoreItem xmlns:ds="http://schemas.openxmlformats.org/officeDocument/2006/customXml" ds:itemID="{980293AF-45B1-4484-8834-A4C6BD7E23E5}">
   <ds:schemaRefs>
     <ds:schemaRef ds:uri="http://schemas.openxmlformats.org/officeDocument/2006/bibliography"/>
   </ds:schemaRefs>

</xml_diff>